<commit_message>
Update ESRE (Restricciones Estructurales)
</commit_message>
<xml_diff>
--- a/APP/ESRE.docx
+++ b/APP/ESRE.docx
@@ -833,9 +833,11 @@
               <w:ind w:right="110"/>
               <w:jc w:val="both"/>
             </w:pPr>
+            <w:proofErr w:type="spellStart"/>
             <w:r>
               <w:t>Stockeado</w:t>
             </w:r>
+            <w:proofErr w:type="spellEnd"/>
           </w:p>
         </w:tc>
         <w:tc>
@@ -930,7 +932,21 @@
               <w:rPr>
                 <w:color w:val="202124"/>
               </w:rPr>
-              <w:t>Producto que esta registrado en el sistema y se encuentra extraviado físicamente.</w:t>
+              <w:t xml:space="preserve">Producto que </w:t>
+            </w:r>
+            <w:proofErr w:type="spellStart"/>
+            <w:r>
+              <w:rPr>
+                <w:color w:val="202124"/>
+              </w:rPr>
+              <w:t>esta</w:t>
+            </w:r>
+            <w:proofErr w:type="spellEnd"/>
+            <w:r>
+              <w:rPr>
+                <w:color w:val="202124"/>
+              </w:rPr>
+              <w:t xml:space="preserve"> registrado en el sistema y se encuentra extraviado físicamente.</w:t>
             </w:r>
           </w:p>
         </w:tc>
@@ -1625,7 +1641,21 @@
               <w:rPr>
                 <w:color w:val="202124"/>
               </w:rPr>
-              <w:t>Motivo por el cuál se registra la deuda</w:t>
+              <w:t xml:space="preserve">Motivo por el </w:t>
+            </w:r>
+            <w:proofErr w:type="spellStart"/>
+            <w:r>
+              <w:rPr>
+                <w:color w:val="202124"/>
+              </w:rPr>
+              <w:t>cuál</w:t>
+            </w:r>
+            <w:proofErr w:type="spellEnd"/>
+            <w:r>
+              <w:rPr>
+                <w:color w:val="202124"/>
+              </w:rPr>
+              <w:t xml:space="preserve"> se registra la deuda</w:t>
             </w:r>
             <w:r>
               <w:rPr>
@@ -3917,7 +3947,7 @@
                 <w:sz w:val="24"/>
                 <w:szCs w:val="24"/>
               </w:rPr>
-              <w:t>Gestión de administración</w:t>
+              <w:t>Control de caja</w:t>
             </w:r>
           </w:p>
         </w:tc>
@@ -3985,7 +4015,23 @@
                 <w:sz w:val="24"/>
                 <w:szCs w:val="24"/>
               </w:rPr>
-              <w:t>Realiza alta, baja y modificación de usuarios.</w:t>
+              <w:t>Se registra la reposición o extracción física de dinero en la caja</w:t>
+            </w:r>
+            <w:r>
+              <w:rPr>
+                <w:rFonts w:ascii="Arial" w:eastAsia="Arial" w:hAnsi="Arial" w:cs="Arial"/>
+                <w:sz w:val="24"/>
+                <w:szCs w:val="24"/>
+              </w:rPr>
+              <w:t>.</w:t>
+            </w:r>
+            <w:r>
+              <w:rPr>
+                <w:rFonts w:ascii="Arial" w:eastAsia="Arial" w:hAnsi="Arial" w:cs="Arial"/>
+                <w:sz w:val="24"/>
+                <w:szCs w:val="24"/>
+              </w:rPr>
+              <w:t xml:space="preserve"> Es decir que si quitamos o agregamos dinero al total del balance del mes, esto se vera reflejado en el balance.</w:t>
             </w:r>
             <w:r>
               <w:rPr>
@@ -3994,16 +4040,7 @@
                 <w:szCs w:val="24"/>
               </w:rPr>
               <w:br/>
-              <w:t>Gestiona el calendario de siembra (comunica al productor las próximas fechas de siembra y cosecha)</w:t>
-            </w:r>
-            <w:r>
-              <w:rPr>
-                <w:rFonts w:ascii="Arial" w:eastAsia="Arial" w:hAnsi="Arial" w:cs="Arial"/>
-                <w:sz w:val="24"/>
-                <w:szCs w:val="24"/>
-              </w:rPr>
-              <w:br/>
-              <w:t>Venta de semillas e insumos.</w:t>
+              <w:t>La transacción se registra al igual que las ventas o deudas.</w:t>
             </w:r>
           </w:p>
         </w:tc>
@@ -4245,7 +4282,7 @@
                 <w:sz w:val="24"/>
                 <w:szCs w:val="24"/>
               </w:rPr>
-              <w:t>Gestión de productos</w:t>
+              <w:t>Balance</w:t>
             </w:r>
           </w:p>
         </w:tc>
@@ -4313,16 +4350,25 @@
                 <w:sz w:val="24"/>
                 <w:szCs w:val="24"/>
               </w:rPr>
-              <w:t>Plataforma para venta de semillas y consulta.</w:t>
-            </w:r>
-            <w:r>
-              <w:rPr>
-                <w:rFonts w:ascii="Arial" w:eastAsia="Arial" w:hAnsi="Arial" w:cs="Arial"/>
-                <w:sz w:val="24"/>
-                <w:szCs w:val="24"/>
-              </w:rPr>
-              <w:br/>
-              <w:t>Modificación de datos.</w:t>
+              <w:t xml:space="preserve">Se visualizan los datos de todos los balances, de forma </w:t>
+            </w:r>
+            <w:proofErr w:type="spellStart"/>
+            <w:r>
+              <w:rPr>
+                <w:rFonts w:ascii="Arial" w:eastAsia="Arial" w:hAnsi="Arial" w:cs="Arial"/>
+                <w:sz w:val="24"/>
+                <w:szCs w:val="24"/>
+              </w:rPr>
+              <w:t>mas</w:t>
+            </w:r>
+            <w:proofErr w:type="spellEnd"/>
+            <w:r>
+              <w:rPr>
+                <w:rFonts w:ascii="Arial" w:eastAsia="Arial" w:hAnsi="Arial" w:cs="Arial"/>
+                <w:sz w:val="24"/>
+                <w:szCs w:val="24"/>
+              </w:rPr>
+              <w:t xml:space="preserve"> o menos resumida.</w:t>
             </w:r>
           </w:p>
         </w:tc>
@@ -4408,2083 +4454,6 @@
       <w:pPr>
         <w:spacing w:after="0"/>
       </w:pPr>
-    </w:p>
-    <w:tbl>
-      <w:tblPr>
-        <w:tblStyle w:val="aa"/>
-        <w:tblW w:w="8370" w:type="dxa"/>
-        <w:tblInd w:w="0" w:type="dxa"/>
-        <w:tblBorders>
-          <w:top w:val="single" w:sz="8" w:space="0" w:color="000000"/>
-          <w:left w:val="single" w:sz="8" w:space="0" w:color="000000"/>
-          <w:bottom w:val="single" w:sz="8" w:space="0" w:color="000000"/>
-          <w:right w:val="single" w:sz="8" w:space="0" w:color="000000"/>
-          <w:insideH w:val="single" w:sz="8" w:space="0" w:color="000000"/>
-          <w:insideV w:val="single" w:sz="8" w:space="0" w:color="000000"/>
-        </w:tblBorders>
-        <w:tblLayout w:type="fixed"/>
-        <w:tblLook w:val="0600" w:firstRow="0" w:lastRow="0" w:firstColumn="0" w:lastColumn="0" w:noHBand="1" w:noVBand="1"/>
-      </w:tblPr>
-      <w:tblGrid>
-        <w:gridCol w:w="1740"/>
-        <w:gridCol w:w="6630"/>
-      </w:tblGrid>
-      <w:tr>
-        <w:tc>
-          <w:tcPr>
-            <w:tcW w:w="1740" w:type="dxa"/>
-            <w:shd w:val="clear" w:color="auto" w:fill="F2F2F2"/>
-            <w:tcMar>
-              <w:top w:w="100" w:type="dxa"/>
-              <w:left w:w="100" w:type="dxa"/>
-              <w:bottom w:w="100" w:type="dxa"/>
-              <w:right w:w="100" w:type="dxa"/>
-            </w:tcMar>
-          </w:tcPr>
-          <w:p>
-            <w:pPr>
-              <w:keepNext/>
-              <w:widowControl w:val="0"/>
-              <w:spacing w:after="0" w:line="240" w:lineRule="auto"/>
-              <w:rPr>
-                <w:rFonts w:ascii="Arial" w:eastAsia="Arial" w:hAnsi="Arial" w:cs="Arial"/>
-                <w:b/>
-                <w:sz w:val="20"/>
-                <w:szCs w:val="20"/>
-              </w:rPr>
-            </w:pPr>
-            <w:r>
-              <w:rPr>
-                <w:rFonts w:ascii="Arial" w:eastAsia="Arial" w:hAnsi="Arial" w:cs="Arial"/>
-                <w:b/>
-                <w:sz w:val="20"/>
-                <w:szCs w:val="20"/>
-              </w:rPr>
-              <w:lastRenderedPageBreak/>
-              <w:t>Requerimiento</w:t>
-            </w:r>
-            <w:r>
-              <w:rPr>
-                <w:rFonts w:ascii="Arial" w:eastAsia="Arial" w:hAnsi="Arial" w:cs="Arial"/>
-                <w:b/>
-                <w:sz w:val="20"/>
-                <w:szCs w:val="20"/>
-              </w:rPr>
-              <w:t>:</w:t>
-            </w:r>
-          </w:p>
-        </w:tc>
-        <w:tc>
-          <w:tcPr>
-            <w:tcW w:w="6630" w:type="dxa"/>
-            <w:shd w:val="clear" w:color="auto" w:fill="auto"/>
-            <w:tcMar>
-              <w:top w:w="100" w:type="dxa"/>
-              <w:left w:w="100" w:type="dxa"/>
-              <w:bottom w:w="100" w:type="dxa"/>
-              <w:right w:w="100" w:type="dxa"/>
-            </w:tcMar>
-          </w:tcPr>
-          <w:p>
-            <w:pPr>
-              <w:keepNext/>
-              <w:widowControl w:val="0"/>
-              <w:spacing w:after="0" w:line="240" w:lineRule="auto"/>
-              <w:rPr>
-                <w:rFonts w:ascii="Arial" w:eastAsia="Arial" w:hAnsi="Arial" w:cs="Arial"/>
-                <w:sz w:val="24"/>
-                <w:szCs w:val="24"/>
-              </w:rPr>
-            </w:pPr>
-            <w:r>
-              <w:rPr>
-                <w:rFonts w:ascii="Arial" w:eastAsia="Arial" w:hAnsi="Arial" w:cs="Arial"/>
-                <w:sz w:val="24"/>
-                <w:szCs w:val="24"/>
-              </w:rPr>
-              <w:t>RF07</w:t>
-            </w:r>
-          </w:p>
-        </w:tc>
-      </w:tr>
-      <w:tr>
-        <w:tc>
-          <w:tcPr>
-            <w:tcW w:w="1740" w:type="dxa"/>
-            <w:shd w:val="clear" w:color="auto" w:fill="F2F2F2"/>
-            <w:tcMar>
-              <w:top w:w="100" w:type="dxa"/>
-              <w:left w:w="100" w:type="dxa"/>
-              <w:bottom w:w="100" w:type="dxa"/>
-              <w:right w:w="100" w:type="dxa"/>
-            </w:tcMar>
-          </w:tcPr>
-          <w:p>
-            <w:pPr>
-              <w:keepNext/>
-              <w:widowControl w:val="0"/>
-              <w:spacing w:after="0" w:line="240" w:lineRule="auto"/>
-              <w:rPr>
-                <w:rFonts w:ascii="Arial" w:eastAsia="Arial" w:hAnsi="Arial" w:cs="Arial"/>
-                <w:b/>
-                <w:sz w:val="20"/>
-                <w:szCs w:val="20"/>
-              </w:rPr>
-            </w:pPr>
-            <w:r>
-              <w:rPr>
-                <w:rFonts w:ascii="Arial" w:eastAsia="Arial" w:hAnsi="Arial" w:cs="Arial"/>
-                <w:b/>
-                <w:sz w:val="20"/>
-                <w:szCs w:val="20"/>
-              </w:rPr>
-              <w:t>Nombre del requerimiento:</w:t>
-            </w:r>
-          </w:p>
-        </w:tc>
-        <w:tc>
-          <w:tcPr>
-            <w:tcW w:w="6630" w:type="dxa"/>
-            <w:shd w:val="clear" w:color="auto" w:fill="auto"/>
-            <w:tcMar>
-              <w:top w:w="100" w:type="dxa"/>
-              <w:left w:w="100" w:type="dxa"/>
-              <w:bottom w:w="100" w:type="dxa"/>
-              <w:right w:w="100" w:type="dxa"/>
-            </w:tcMar>
-          </w:tcPr>
-          <w:p>
-            <w:pPr>
-              <w:keepNext/>
-              <w:widowControl w:val="0"/>
-              <w:spacing w:after="0" w:line="240" w:lineRule="auto"/>
-              <w:rPr>
-                <w:rFonts w:ascii="Arial" w:eastAsia="Arial" w:hAnsi="Arial" w:cs="Arial"/>
-                <w:sz w:val="24"/>
-                <w:szCs w:val="24"/>
-              </w:rPr>
-            </w:pPr>
-            <w:r>
-              <w:rPr>
-                <w:rFonts w:ascii="Arial" w:eastAsia="Arial" w:hAnsi="Arial" w:cs="Arial"/>
-                <w:sz w:val="24"/>
-                <w:szCs w:val="24"/>
-              </w:rPr>
-              <w:t>Gestión de calendario</w:t>
-            </w:r>
-          </w:p>
-        </w:tc>
-      </w:tr>
-      <w:tr>
-        <w:tc>
-          <w:tcPr>
-            <w:tcW w:w="1740" w:type="dxa"/>
-            <w:shd w:val="clear" w:color="auto" w:fill="F2F2F2"/>
-            <w:tcMar>
-              <w:top w:w="100" w:type="dxa"/>
-              <w:left w:w="100" w:type="dxa"/>
-              <w:bottom w:w="100" w:type="dxa"/>
-              <w:right w:w="100" w:type="dxa"/>
-            </w:tcMar>
-          </w:tcPr>
-          <w:p>
-            <w:pPr>
-              <w:keepNext/>
-              <w:widowControl w:val="0"/>
-              <w:spacing w:after="0" w:line="240" w:lineRule="auto"/>
-              <w:rPr>
-                <w:rFonts w:ascii="Arial" w:eastAsia="Arial" w:hAnsi="Arial" w:cs="Arial"/>
-                <w:b/>
-                <w:sz w:val="20"/>
-                <w:szCs w:val="20"/>
-              </w:rPr>
-            </w:pPr>
-            <w:r>
-              <w:rPr>
-                <w:rFonts w:ascii="Arial" w:eastAsia="Arial" w:hAnsi="Arial" w:cs="Arial"/>
-                <w:b/>
-                <w:sz w:val="20"/>
-                <w:szCs w:val="20"/>
-              </w:rPr>
-              <w:t>Descripción del requerimiento:</w:t>
-            </w:r>
-          </w:p>
-        </w:tc>
-        <w:tc>
-          <w:tcPr>
-            <w:tcW w:w="6630" w:type="dxa"/>
-            <w:shd w:val="clear" w:color="auto" w:fill="auto"/>
-            <w:tcMar>
-              <w:top w:w="100" w:type="dxa"/>
-              <w:left w:w="100" w:type="dxa"/>
-              <w:bottom w:w="100" w:type="dxa"/>
-              <w:right w:w="100" w:type="dxa"/>
-            </w:tcMar>
-          </w:tcPr>
-          <w:p>
-            <w:pPr>
-              <w:keepNext/>
-              <w:widowControl w:val="0"/>
-              <w:spacing w:after="0" w:line="240" w:lineRule="auto"/>
-              <w:rPr>
-                <w:rFonts w:ascii="Arial" w:eastAsia="Arial" w:hAnsi="Arial" w:cs="Arial"/>
-                <w:sz w:val="24"/>
-                <w:szCs w:val="24"/>
-              </w:rPr>
-            </w:pPr>
-            <w:r>
-              <w:rPr>
-                <w:rFonts w:ascii="Arial" w:eastAsia="Arial" w:hAnsi="Arial" w:cs="Arial"/>
-                <w:sz w:val="24"/>
-                <w:szCs w:val="24"/>
-              </w:rPr>
-              <w:t>Registrar calendario de siembra, define fecha de siembra.</w:t>
-            </w:r>
-            <w:r>
-              <w:rPr>
-                <w:rFonts w:ascii="Arial" w:eastAsia="Arial" w:hAnsi="Arial" w:cs="Arial"/>
-                <w:sz w:val="24"/>
-                <w:szCs w:val="24"/>
-              </w:rPr>
-              <w:br/>
-              <w:t>Define siembra, rotación y cosecha.</w:t>
-            </w:r>
-            <w:r>
-              <w:rPr>
-                <w:rFonts w:ascii="Arial" w:eastAsia="Arial" w:hAnsi="Arial" w:cs="Arial"/>
-                <w:sz w:val="24"/>
-                <w:szCs w:val="24"/>
-              </w:rPr>
-              <w:br/>
-              <w:t>Fertilización de productos agrícolas.</w:t>
-            </w:r>
-          </w:p>
-        </w:tc>
-      </w:tr>
-      <w:tr>
-        <w:tc>
-          <w:tcPr>
-            <w:tcW w:w="1740" w:type="dxa"/>
-            <w:shd w:val="clear" w:color="auto" w:fill="F2F2F2"/>
-            <w:tcMar>
-              <w:top w:w="100" w:type="dxa"/>
-              <w:left w:w="100" w:type="dxa"/>
-              <w:bottom w:w="100" w:type="dxa"/>
-              <w:right w:w="100" w:type="dxa"/>
-            </w:tcMar>
-          </w:tcPr>
-          <w:p>
-            <w:pPr>
-              <w:widowControl w:val="0"/>
-              <w:spacing w:after="0" w:line="240" w:lineRule="auto"/>
-              <w:rPr>
-                <w:rFonts w:ascii="Arial" w:eastAsia="Arial" w:hAnsi="Arial" w:cs="Arial"/>
-                <w:b/>
-                <w:sz w:val="20"/>
-                <w:szCs w:val="20"/>
-              </w:rPr>
-            </w:pPr>
-            <w:r>
-              <w:rPr>
-                <w:rFonts w:ascii="Arial" w:eastAsia="Arial" w:hAnsi="Arial" w:cs="Arial"/>
-                <w:b/>
-                <w:sz w:val="20"/>
-                <w:szCs w:val="20"/>
-              </w:rPr>
-              <w:t>Prioridad:</w:t>
-            </w:r>
-          </w:p>
-        </w:tc>
-        <w:tc>
-          <w:tcPr>
-            <w:tcW w:w="6630" w:type="dxa"/>
-            <w:shd w:val="clear" w:color="auto" w:fill="auto"/>
-            <w:tcMar>
-              <w:top w:w="100" w:type="dxa"/>
-              <w:left w:w="100" w:type="dxa"/>
-              <w:bottom w:w="100" w:type="dxa"/>
-              <w:right w:w="100" w:type="dxa"/>
-            </w:tcMar>
-          </w:tcPr>
-          <w:p>
-            <w:pPr>
-              <w:widowControl w:val="0"/>
-              <w:spacing w:after="0" w:line="240" w:lineRule="auto"/>
-              <w:rPr>
-                <w:rFonts w:ascii="Arial" w:eastAsia="Arial" w:hAnsi="Arial" w:cs="Arial"/>
-                <w:sz w:val="24"/>
-                <w:szCs w:val="24"/>
-              </w:rPr>
-            </w:pPr>
-            <w:r>
-              <w:rPr>
-                <w:rFonts w:ascii="Arial" w:eastAsia="Arial" w:hAnsi="Arial" w:cs="Arial"/>
-                <w:sz w:val="24"/>
-                <w:szCs w:val="24"/>
-              </w:rPr>
-              <w:t>Obligatorio</w:t>
-            </w:r>
-          </w:p>
-        </w:tc>
-      </w:tr>
-    </w:tbl>
-    <w:p>
-      <w:pPr>
-        <w:spacing w:after="0"/>
-      </w:pPr>
-    </w:p>
-    <w:p>
-      <w:pPr>
-        <w:spacing w:after="0"/>
-      </w:pPr>
-    </w:p>
-    <w:tbl>
-      <w:tblPr>
-        <w:tblW w:w="8370" w:type="dxa"/>
-        <w:tblBorders>
-          <w:top w:val="single" w:sz="8" w:space="0" w:color="000000"/>
-          <w:left w:val="single" w:sz="8" w:space="0" w:color="000000"/>
-          <w:bottom w:val="single" w:sz="8" w:space="0" w:color="000000"/>
-          <w:right w:val="single" w:sz="8" w:space="0" w:color="000000"/>
-          <w:insideH w:val="single" w:sz="8" w:space="0" w:color="000000"/>
-          <w:insideV w:val="single" w:sz="8" w:space="0" w:color="000000"/>
-        </w:tblBorders>
-        <w:tblLayout w:type="fixed"/>
-        <w:tblLook w:val="0600" w:firstRow="0" w:lastRow="0" w:firstColumn="0" w:lastColumn="0" w:noHBand="1" w:noVBand="1"/>
-      </w:tblPr>
-      <w:tblGrid>
-        <w:gridCol w:w="1740"/>
-        <w:gridCol w:w="6630"/>
-      </w:tblGrid>
-      <w:tr>
-        <w:tc>
-          <w:tcPr>
-            <w:tcW w:w="1740" w:type="dxa"/>
-            <w:shd w:val="clear" w:color="auto" w:fill="F2F2F2"/>
-            <w:tcMar>
-              <w:top w:w="100" w:type="dxa"/>
-              <w:left w:w="100" w:type="dxa"/>
-              <w:bottom w:w="100" w:type="dxa"/>
-              <w:right w:w="100" w:type="dxa"/>
-            </w:tcMar>
-          </w:tcPr>
-          <w:p>
-            <w:pPr>
-              <w:keepNext/>
-              <w:rPr>
-                <w:rFonts w:ascii="Arial" w:eastAsia="Arial" w:hAnsi="Arial" w:cs="Arial"/>
-                <w:b/>
-                <w:sz w:val="20"/>
-                <w:szCs w:val="20"/>
-              </w:rPr>
-            </w:pPr>
-            <w:r>
-              <w:rPr>
-                <w:rFonts w:ascii="Arial" w:eastAsia="Arial" w:hAnsi="Arial" w:cs="Arial"/>
-                <w:b/>
-                <w:sz w:val="20"/>
-                <w:szCs w:val="20"/>
-              </w:rPr>
-              <w:t>Requerimiento:</w:t>
-            </w:r>
-          </w:p>
-        </w:tc>
-        <w:tc>
-          <w:tcPr>
-            <w:tcW w:w="6630" w:type="dxa"/>
-            <w:shd w:val="clear" w:color="auto" w:fill="auto"/>
-            <w:tcMar>
-              <w:top w:w="100" w:type="dxa"/>
-              <w:left w:w="100" w:type="dxa"/>
-              <w:bottom w:w="100" w:type="dxa"/>
-              <w:right w:w="100" w:type="dxa"/>
-            </w:tcMar>
-          </w:tcPr>
-          <w:p>
-            <w:pPr>
-              <w:keepNext/>
-              <w:rPr>
-                <w:rFonts w:ascii="Arial" w:eastAsia="Arial" w:hAnsi="Arial" w:cs="Arial"/>
-                <w:sz w:val="24"/>
-                <w:szCs w:val="24"/>
-              </w:rPr>
-            </w:pPr>
-            <w:r>
-              <w:rPr>
-                <w:rFonts w:ascii="Arial" w:eastAsia="Arial" w:hAnsi="Arial" w:cs="Arial"/>
-                <w:sz w:val="24"/>
-                <w:szCs w:val="24"/>
-              </w:rPr>
-              <w:t>RF08</w:t>
-            </w:r>
-          </w:p>
-        </w:tc>
-      </w:tr>
-      <w:tr>
-        <w:tc>
-          <w:tcPr>
-            <w:tcW w:w="1740" w:type="dxa"/>
-            <w:shd w:val="clear" w:color="auto" w:fill="F2F2F2"/>
-            <w:tcMar>
-              <w:top w:w="100" w:type="dxa"/>
-              <w:left w:w="100" w:type="dxa"/>
-              <w:bottom w:w="100" w:type="dxa"/>
-              <w:right w:w="100" w:type="dxa"/>
-            </w:tcMar>
-          </w:tcPr>
-          <w:p>
-            <w:pPr>
-              <w:keepNext/>
-              <w:rPr>
-                <w:rFonts w:ascii="Arial" w:eastAsia="Arial" w:hAnsi="Arial" w:cs="Arial"/>
-                <w:b/>
-                <w:sz w:val="20"/>
-                <w:szCs w:val="20"/>
-              </w:rPr>
-            </w:pPr>
-            <w:r>
-              <w:rPr>
-                <w:rFonts w:ascii="Arial" w:eastAsia="Arial" w:hAnsi="Arial" w:cs="Arial"/>
-                <w:b/>
-                <w:sz w:val="20"/>
-                <w:szCs w:val="20"/>
-              </w:rPr>
-              <w:t>Nombre del requerimiento:</w:t>
-            </w:r>
-          </w:p>
-        </w:tc>
-        <w:tc>
-          <w:tcPr>
-            <w:tcW w:w="6630" w:type="dxa"/>
-            <w:shd w:val="clear" w:color="auto" w:fill="auto"/>
-            <w:tcMar>
-              <w:top w:w="100" w:type="dxa"/>
-              <w:left w:w="100" w:type="dxa"/>
-              <w:bottom w:w="100" w:type="dxa"/>
-              <w:right w:w="100" w:type="dxa"/>
-            </w:tcMar>
-          </w:tcPr>
-          <w:p>
-            <w:pPr>
-              <w:keepNext/>
-              <w:rPr>
-                <w:rFonts w:ascii="Arial" w:eastAsia="Arial" w:hAnsi="Arial" w:cs="Arial"/>
-                <w:sz w:val="24"/>
-                <w:szCs w:val="24"/>
-              </w:rPr>
-            </w:pPr>
-            <w:r>
-              <w:rPr>
-                <w:rFonts w:ascii="Arial" w:eastAsia="Arial" w:hAnsi="Arial" w:cs="Arial"/>
-                <w:sz w:val="24"/>
-                <w:szCs w:val="24"/>
-              </w:rPr>
-              <w:t>Menú - productor</w:t>
-            </w:r>
-          </w:p>
-        </w:tc>
-      </w:tr>
-      <w:tr>
-        <w:tc>
-          <w:tcPr>
-            <w:tcW w:w="1740" w:type="dxa"/>
-            <w:shd w:val="clear" w:color="auto" w:fill="F2F2F2"/>
-            <w:tcMar>
-              <w:top w:w="100" w:type="dxa"/>
-              <w:left w:w="100" w:type="dxa"/>
-              <w:bottom w:w="100" w:type="dxa"/>
-              <w:right w:w="100" w:type="dxa"/>
-            </w:tcMar>
-          </w:tcPr>
-          <w:p>
-            <w:pPr>
-              <w:keepNext/>
-              <w:rPr>
-                <w:rFonts w:ascii="Arial" w:eastAsia="Arial" w:hAnsi="Arial" w:cs="Arial"/>
-                <w:b/>
-                <w:sz w:val="20"/>
-                <w:szCs w:val="20"/>
-              </w:rPr>
-            </w:pPr>
-            <w:r>
-              <w:rPr>
-                <w:rFonts w:ascii="Arial" w:eastAsia="Arial" w:hAnsi="Arial" w:cs="Arial"/>
-                <w:b/>
-                <w:sz w:val="20"/>
-                <w:szCs w:val="20"/>
-              </w:rPr>
-              <w:t>Descripción del requerimiento:</w:t>
-            </w:r>
-          </w:p>
-        </w:tc>
-        <w:tc>
-          <w:tcPr>
-            <w:tcW w:w="6630" w:type="dxa"/>
-            <w:shd w:val="clear" w:color="auto" w:fill="auto"/>
-            <w:tcMar>
-              <w:top w:w="100" w:type="dxa"/>
-              <w:left w:w="100" w:type="dxa"/>
-              <w:bottom w:w="100" w:type="dxa"/>
-              <w:right w:w="100" w:type="dxa"/>
-            </w:tcMar>
-          </w:tcPr>
-          <w:p>
-            <w:pPr>
-              <w:keepNext/>
-              <w:rPr>
-                <w:rFonts w:ascii="Arial" w:eastAsia="Arial" w:hAnsi="Arial" w:cs="Arial"/>
-                <w:sz w:val="24"/>
-                <w:szCs w:val="24"/>
-              </w:rPr>
-            </w:pPr>
-            <w:r>
-              <w:rPr>
-                <w:rFonts w:ascii="Arial" w:eastAsia="Arial" w:hAnsi="Arial" w:cs="Arial"/>
-                <w:sz w:val="24"/>
-                <w:szCs w:val="24"/>
-              </w:rPr>
-              <w:t>El Software habilita al usuario de rol productor a visualizar un menú con opciones y funciones establecidas.</w:t>
-            </w:r>
-          </w:p>
-          <w:p>
-            <w:pPr>
-              <w:keepNext/>
-              <w:rPr>
-                <w:rFonts w:ascii="Arial" w:eastAsia="Arial" w:hAnsi="Arial" w:cs="Arial"/>
-                <w:sz w:val="24"/>
-                <w:szCs w:val="24"/>
-              </w:rPr>
-            </w:pPr>
-            <w:r>
-              <w:rPr>
-                <w:rFonts w:ascii="Arial" w:eastAsia="Arial" w:hAnsi="Arial" w:cs="Arial"/>
-                <w:sz w:val="24"/>
-                <w:szCs w:val="24"/>
-              </w:rPr>
-              <w:t>Notificación de siembra próxima, control de calendario, gestión de predios, compra de insumos, compra de productos, venta de productos.</w:t>
-            </w:r>
-          </w:p>
-        </w:tc>
-      </w:tr>
-      <w:tr>
-        <w:trPr>
-          <w:trHeight w:val="27"/>
-        </w:trPr>
-        <w:tc>
-          <w:tcPr>
-            <w:tcW w:w="1740" w:type="dxa"/>
-            <w:shd w:val="clear" w:color="auto" w:fill="F2F2F2"/>
-            <w:tcMar>
-              <w:top w:w="100" w:type="dxa"/>
-              <w:left w:w="100" w:type="dxa"/>
-              <w:bottom w:w="100" w:type="dxa"/>
-              <w:right w:w="100" w:type="dxa"/>
-            </w:tcMar>
-          </w:tcPr>
-          <w:p>
-            <w:pPr>
-              <w:rPr>
-                <w:rFonts w:ascii="Arial" w:eastAsia="Arial" w:hAnsi="Arial" w:cs="Arial"/>
-                <w:b/>
-                <w:sz w:val="20"/>
-                <w:szCs w:val="20"/>
-              </w:rPr>
-            </w:pPr>
-            <w:r>
-              <w:rPr>
-                <w:rFonts w:ascii="Arial" w:eastAsia="Arial" w:hAnsi="Arial" w:cs="Arial"/>
-                <w:b/>
-                <w:sz w:val="20"/>
-                <w:szCs w:val="20"/>
-              </w:rPr>
-              <w:t>Prioridad:</w:t>
-            </w:r>
-          </w:p>
-        </w:tc>
-        <w:tc>
-          <w:tcPr>
-            <w:tcW w:w="6630" w:type="dxa"/>
-            <w:shd w:val="clear" w:color="auto" w:fill="auto"/>
-            <w:tcMar>
-              <w:top w:w="100" w:type="dxa"/>
-              <w:left w:w="100" w:type="dxa"/>
-              <w:bottom w:w="100" w:type="dxa"/>
-              <w:right w:w="100" w:type="dxa"/>
-            </w:tcMar>
-          </w:tcPr>
-          <w:p>
-            <w:pPr>
-              <w:rPr>
-                <w:rFonts w:ascii="Arial" w:eastAsia="Arial" w:hAnsi="Arial" w:cs="Arial"/>
-                <w:sz w:val="24"/>
-                <w:szCs w:val="24"/>
-              </w:rPr>
-            </w:pPr>
-            <w:r>
-              <w:rPr>
-                <w:rFonts w:ascii="Arial" w:eastAsia="Arial" w:hAnsi="Arial" w:cs="Arial"/>
-                <w:sz w:val="24"/>
-                <w:szCs w:val="24"/>
-              </w:rPr>
-              <w:t>Obligatorio</w:t>
-            </w:r>
-          </w:p>
-        </w:tc>
-      </w:tr>
-    </w:tbl>
-    <w:p/>
-    <w:tbl>
-      <w:tblPr>
-        <w:tblW w:w="8370" w:type="dxa"/>
-        <w:tblBorders>
-          <w:top w:val="single" w:sz="8" w:space="0" w:color="000000"/>
-          <w:left w:val="single" w:sz="8" w:space="0" w:color="000000"/>
-          <w:bottom w:val="single" w:sz="8" w:space="0" w:color="000000"/>
-          <w:right w:val="single" w:sz="8" w:space="0" w:color="000000"/>
-          <w:insideH w:val="single" w:sz="8" w:space="0" w:color="000000"/>
-          <w:insideV w:val="single" w:sz="8" w:space="0" w:color="000000"/>
-        </w:tblBorders>
-        <w:tblLayout w:type="fixed"/>
-        <w:tblLook w:val="0600" w:firstRow="0" w:lastRow="0" w:firstColumn="0" w:lastColumn="0" w:noHBand="1" w:noVBand="1"/>
-      </w:tblPr>
-      <w:tblGrid>
-        <w:gridCol w:w="1740"/>
-        <w:gridCol w:w="6630"/>
-      </w:tblGrid>
-      <w:tr>
-        <w:tc>
-          <w:tcPr>
-            <w:tcW w:w="1740" w:type="dxa"/>
-            <w:shd w:val="clear" w:color="auto" w:fill="F2F2F2"/>
-            <w:tcMar>
-              <w:top w:w="100" w:type="dxa"/>
-              <w:left w:w="100" w:type="dxa"/>
-              <w:bottom w:w="100" w:type="dxa"/>
-              <w:right w:w="100" w:type="dxa"/>
-            </w:tcMar>
-          </w:tcPr>
-          <w:p>
-            <w:pPr>
-              <w:keepNext/>
-              <w:rPr>
-                <w:rFonts w:ascii="Arial" w:eastAsia="Arial" w:hAnsi="Arial" w:cs="Arial"/>
-                <w:b/>
-                <w:sz w:val="20"/>
-                <w:szCs w:val="20"/>
-              </w:rPr>
-            </w:pPr>
-            <w:r>
-              <w:rPr>
-                <w:rFonts w:ascii="Arial" w:eastAsia="Arial" w:hAnsi="Arial" w:cs="Arial"/>
-                <w:b/>
-                <w:sz w:val="20"/>
-                <w:szCs w:val="20"/>
-              </w:rPr>
-              <w:lastRenderedPageBreak/>
-              <w:t>Requerimiento:</w:t>
-            </w:r>
-          </w:p>
-        </w:tc>
-        <w:tc>
-          <w:tcPr>
-            <w:tcW w:w="6630" w:type="dxa"/>
-            <w:shd w:val="clear" w:color="auto" w:fill="auto"/>
-            <w:tcMar>
-              <w:top w:w="100" w:type="dxa"/>
-              <w:left w:w="100" w:type="dxa"/>
-              <w:bottom w:w="100" w:type="dxa"/>
-              <w:right w:w="100" w:type="dxa"/>
-            </w:tcMar>
-          </w:tcPr>
-          <w:p>
-            <w:pPr>
-              <w:keepNext/>
-              <w:rPr>
-                <w:rFonts w:ascii="Arial" w:eastAsia="Arial" w:hAnsi="Arial" w:cs="Arial"/>
-                <w:sz w:val="24"/>
-                <w:szCs w:val="24"/>
-              </w:rPr>
-            </w:pPr>
-            <w:r>
-              <w:rPr>
-                <w:rFonts w:ascii="Arial" w:eastAsia="Arial" w:hAnsi="Arial" w:cs="Arial"/>
-                <w:sz w:val="24"/>
-                <w:szCs w:val="24"/>
-              </w:rPr>
-              <w:t>RF09</w:t>
-            </w:r>
-          </w:p>
-        </w:tc>
-      </w:tr>
-      <w:tr>
-        <w:tc>
-          <w:tcPr>
-            <w:tcW w:w="1740" w:type="dxa"/>
-            <w:shd w:val="clear" w:color="auto" w:fill="F2F2F2"/>
-            <w:tcMar>
-              <w:top w:w="100" w:type="dxa"/>
-              <w:left w:w="100" w:type="dxa"/>
-              <w:bottom w:w="100" w:type="dxa"/>
-              <w:right w:w="100" w:type="dxa"/>
-            </w:tcMar>
-          </w:tcPr>
-          <w:p>
-            <w:pPr>
-              <w:keepNext/>
-              <w:rPr>
-                <w:rFonts w:ascii="Arial" w:eastAsia="Arial" w:hAnsi="Arial" w:cs="Arial"/>
-                <w:b/>
-                <w:sz w:val="20"/>
-                <w:szCs w:val="20"/>
-              </w:rPr>
-            </w:pPr>
-            <w:r>
-              <w:rPr>
-                <w:rFonts w:ascii="Arial" w:eastAsia="Arial" w:hAnsi="Arial" w:cs="Arial"/>
-                <w:b/>
-                <w:sz w:val="20"/>
-                <w:szCs w:val="20"/>
-              </w:rPr>
-              <w:t>Nombre del requerimiento:</w:t>
-            </w:r>
-          </w:p>
-        </w:tc>
-        <w:tc>
-          <w:tcPr>
-            <w:tcW w:w="6630" w:type="dxa"/>
-            <w:shd w:val="clear" w:color="auto" w:fill="auto"/>
-            <w:tcMar>
-              <w:top w:w="100" w:type="dxa"/>
-              <w:left w:w="100" w:type="dxa"/>
-              <w:bottom w:w="100" w:type="dxa"/>
-              <w:right w:w="100" w:type="dxa"/>
-            </w:tcMar>
-          </w:tcPr>
-          <w:p>
-            <w:pPr>
-              <w:keepNext/>
-              <w:rPr>
-                <w:rFonts w:ascii="Arial" w:eastAsia="Arial" w:hAnsi="Arial" w:cs="Arial"/>
-                <w:sz w:val="24"/>
-                <w:szCs w:val="24"/>
-              </w:rPr>
-            </w:pPr>
-            <w:r>
-              <w:rPr>
-                <w:rFonts w:ascii="Arial" w:eastAsia="Arial" w:hAnsi="Arial" w:cs="Arial"/>
-                <w:sz w:val="24"/>
-                <w:szCs w:val="24"/>
-              </w:rPr>
-              <w:t>Menú - administrativo</w:t>
-            </w:r>
-          </w:p>
-        </w:tc>
-      </w:tr>
-      <w:tr>
-        <w:trPr>
-          <w:trHeight w:val="1838"/>
-        </w:trPr>
-        <w:tc>
-          <w:tcPr>
-            <w:tcW w:w="1740" w:type="dxa"/>
-            <w:shd w:val="clear" w:color="auto" w:fill="F2F2F2"/>
-            <w:tcMar>
-              <w:top w:w="100" w:type="dxa"/>
-              <w:left w:w="100" w:type="dxa"/>
-              <w:bottom w:w="100" w:type="dxa"/>
-              <w:right w:w="100" w:type="dxa"/>
-            </w:tcMar>
-          </w:tcPr>
-          <w:p>
-            <w:pPr>
-              <w:keepNext/>
-              <w:rPr>
-                <w:rFonts w:ascii="Arial" w:eastAsia="Arial" w:hAnsi="Arial" w:cs="Arial"/>
-                <w:b/>
-                <w:sz w:val="20"/>
-                <w:szCs w:val="20"/>
-              </w:rPr>
-            </w:pPr>
-            <w:r>
-              <w:rPr>
-                <w:rFonts w:ascii="Arial" w:eastAsia="Arial" w:hAnsi="Arial" w:cs="Arial"/>
-                <w:b/>
-                <w:sz w:val="20"/>
-                <w:szCs w:val="20"/>
-              </w:rPr>
-              <w:t>Descripción del requerimiento:</w:t>
-            </w:r>
-          </w:p>
-        </w:tc>
-        <w:tc>
-          <w:tcPr>
-            <w:tcW w:w="6630" w:type="dxa"/>
-            <w:shd w:val="clear" w:color="auto" w:fill="auto"/>
-            <w:tcMar>
-              <w:top w:w="100" w:type="dxa"/>
-              <w:left w:w="100" w:type="dxa"/>
-              <w:bottom w:w="100" w:type="dxa"/>
-              <w:right w:w="100" w:type="dxa"/>
-            </w:tcMar>
-          </w:tcPr>
-          <w:p>
-            <w:pPr>
-              <w:keepNext/>
-              <w:rPr>
-                <w:rFonts w:ascii="Arial" w:eastAsia="Arial" w:hAnsi="Arial" w:cs="Arial"/>
-                <w:sz w:val="24"/>
-                <w:szCs w:val="24"/>
-              </w:rPr>
-            </w:pPr>
-            <w:r>
-              <w:rPr>
-                <w:rFonts w:ascii="Arial" w:eastAsia="Arial" w:hAnsi="Arial" w:cs="Arial"/>
-                <w:sz w:val="24"/>
-                <w:szCs w:val="24"/>
-              </w:rPr>
-              <w:t>El Software habilita al usuario de rol administrativo a visualizar un menú con opciones y funciones establecidas.</w:t>
-            </w:r>
-          </w:p>
-          <w:p>
-            <w:pPr>
-              <w:keepNext/>
-              <w:rPr>
-                <w:rFonts w:ascii="Arial" w:eastAsia="Arial" w:hAnsi="Arial" w:cs="Arial"/>
-                <w:sz w:val="24"/>
-                <w:szCs w:val="24"/>
-              </w:rPr>
-            </w:pPr>
-            <w:r>
-              <w:rPr>
-                <w:rFonts w:ascii="Arial" w:eastAsia="Arial" w:hAnsi="Arial" w:cs="Arial"/>
-                <w:sz w:val="24"/>
-                <w:szCs w:val="24"/>
-              </w:rPr>
-              <w:t>Genera notificaciones de siembra al productor, gestiona los usuarios (Alta Baja Modifica Consulta), gestiona los predios (Consulta, Modifica, Alta), gestiona los calendarios de cultivo, gestiona los insumos, gestiona los productos.</w:t>
-            </w:r>
-          </w:p>
-        </w:tc>
-      </w:tr>
-      <w:tr>
-        <w:trPr>
-          <w:trHeight w:val="27"/>
-        </w:trPr>
-        <w:tc>
-          <w:tcPr>
-            <w:tcW w:w="1740" w:type="dxa"/>
-            <w:shd w:val="clear" w:color="auto" w:fill="F2F2F2"/>
-            <w:tcMar>
-              <w:top w:w="100" w:type="dxa"/>
-              <w:left w:w="100" w:type="dxa"/>
-              <w:bottom w:w="100" w:type="dxa"/>
-              <w:right w:w="100" w:type="dxa"/>
-            </w:tcMar>
-          </w:tcPr>
-          <w:p>
-            <w:pPr>
-              <w:rPr>
-                <w:rFonts w:ascii="Arial" w:eastAsia="Arial" w:hAnsi="Arial" w:cs="Arial"/>
-                <w:b/>
-                <w:sz w:val="20"/>
-                <w:szCs w:val="20"/>
-              </w:rPr>
-            </w:pPr>
-            <w:r>
-              <w:rPr>
-                <w:rFonts w:ascii="Arial" w:eastAsia="Arial" w:hAnsi="Arial" w:cs="Arial"/>
-                <w:b/>
-                <w:sz w:val="20"/>
-                <w:szCs w:val="20"/>
-              </w:rPr>
-              <w:t>Prioridad:</w:t>
-            </w:r>
-          </w:p>
-        </w:tc>
-        <w:tc>
-          <w:tcPr>
-            <w:tcW w:w="6630" w:type="dxa"/>
-            <w:shd w:val="clear" w:color="auto" w:fill="auto"/>
-            <w:tcMar>
-              <w:top w:w="100" w:type="dxa"/>
-              <w:left w:w="100" w:type="dxa"/>
-              <w:bottom w:w="100" w:type="dxa"/>
-              <w:right w:w="100" w:type="dxa"/>
-            </w:tcMar>
-          </w:tcPr>
-          <w:p>
-            <w:pPr>
-              <w:rPr>
-                <w:rFonts w:ascii="Arial" w:eastAsia="Arial" w:hAnsi="Arial" w:cs="Arial"/>
-                <w:sz w:val="24"/>
-                <w:szCs w:val="24"/>
-              </w:rPr>
-            </w:pPr>
-            <w:r>
-              <w:rPr>
-                <w:rFonts w:ascii="Arial" w:eastAsia="Arial" w:hAnsi="Arial" w:cs="Arial"/>
-                <w:sz w:val="24"/>
-                <w:szCs w:val="24"/>
-              </w:rPr>
-              <w:t>Obligatorio</w:t>
-            </w:r>
-          </w:p>
-        </w:tc>
-      </w:tr>
-    </w:tbl>
-    <w:p/>
-    <w:tbl>
-      <w:tblPr>
-        <w:tblW w:w="8370" w:type="dxa"/>
-        <w:tblBorders>
-          <w:top w:val="single" w:sz="8" w:space="0" w:color="000000"/>
-          <w:left w:val="single" w:sz="8" w:space="0" w:color="000000"/>
-          <w:bottom w:val="single" w:sz="8" w:space="0" w:color="000000"/>
-          <w:right w:val="single" w:sz="8" w:space="0" w:color="000000"/>
-          <w:insideH w:val="single" w:sz="8" w:space="0" w:color="000000"/>
-          <w:insideV w:val="single" w:sz="8" w:space="0" w:color="000000"/>
-        </w:tblBorders>
-        <w:tblLayout w:type="fixed"/>
-        <w:tblLook w:val="0600" w:firstRow="0" w:lastRow="0" w:firstColumn="0" w:lastColumn="0" w:noHBand="1" w:noVBand="1"/>
-      </w:tblPr>
-      <w:tblGrid>
-        <w:gridCol w:w="1740"/>
-        <w:gridCol w:w="6630"/>
-      </w:tblGrid>
-      <w:tr>
-        <w:tc>
-          <w:tcPr>
-            <w:tcW w:w="1740" w:type="dxa"/>
-            <w:tcBorders>
-              <w:top w:val="single" w:sz="8" w:space="0" w:color="000000"/>
-              <w:left w:val="single" w:sz="8" w:space="0" w:color="000000"/>
-              <w:bottom w:val="single" w:sz="8" w:space="0" w:color="000000"/>
-              <w:right w:val="single" w:sz="8" w:space="0" w:color="000000"/>
-            </w:tcBorders>
-            <w:shd w:val="clear" w:color="auto" w:fill="F2F2F2"/>
-            <w:tcMar>
-              <w:top w:w="100" w:type="dxa"/>
-              <w:left w:w="100" w:type="dxa"/>
-              <w:bottom w:w="100" w:type="dxa"/>
-              <w:right w:w="100" w:type="dxa"/>
-            </w:tcMar>
-            <w:hideMark/>
-          </w:tcPr>
-          <w:p>
-            <w:pPr>
-              <w:keepNext/>
-              <w:spacing w:line="256" w:lineRule="auto"/>
-              <w:rPr>
-                <w:rFonts w:ascii="Arial" w:eastAsia="Arial" w:hAnsi="Arial" w:cs="Arial"/>
-                <w:b/>
-                <w:sz w:val="20"/>
-                <w:szCs w:val="20"/>
-              </w:rPr>
-            </w:pPr>
-            <w:r>
-              <w:rPr>
-                <w:rFonts w:ascii="Arial" w:eastAsia="Arial" w:hAnsi="Arial" w:cs="Arial"/>
-                <w:b/>
-                <w:sz w:val="20"/>
-                <w:szCs w:val="20"/>
-              </w:rPr>
-              <w:t>Requerimiento:</w:t>
-            </w:r>
-          </w:p>
-        </w:tc>
-        <w:tc>
-          <w:tcPr>
-            <w:tcW w:w="6630" w:type="dxa"/>
-            <w:tcBorders>
-              <w:top w:val="single" w:sz="8" w:space="0" w:color="000000"/>
-              <w:left w:val="single" w:sz="8" w:space="0" w:color="000000"/>
-              <w:bottom w:val="single" w:sz="8" w:space="0" w:color="000000"/>
-              <w:right w:val="single" w:sz="8" w:space="0" w:color="000000"/>
-            </w:tcBorders>
-            <w:tcMar>
-              <w:top w:w="100" w:type="dxa"/>
-              <w:left w:w="100" w:type="dxa"/>
-              <w:bottom w:w="100" w:type="dxa"/>
-              <w:right w:w="100" w:type="dxa"/>
-            </w:tcMar>
-            <w:hideMark/>
-          </w:tcPr>
-          <w:p>
-            <w:pPr>
-              <w:keepNext/>
-              <w:spacing w:line="256" w:lineRule="auto"/>
-              <w:rPr>
-                <w:rFonts w:ascii="Arial" w:eastAsia="Arial" w:hAnsi="Arial" w:cs="Arial"/>
-                <w:sz w:val="24"/>
-                <w:szCs w:val="24"/>
-              </w:rPr>
-            </w:pPr>
-            <w:r>
-              <w:rPr>
-                <w:rFonts w:ascii="Arial" w:eastAsia="Arial" w:hAnsi="Arial" w:cs="Arial"/>
-                <w:sz w:val="24"/>
-                <w:szCs w:val="24"/>
-              </w:rPr>
-              <w:t>RF10</w:t>
-            </w:r>
-          </w:p>
-        </w:tc>
-      </w:tr>
-      <w:tr>
-        <w:tc>
-          <w:tcPr>
-            <w:tcW w:w="1740" w:type="dxa"/>
-            <w:tcBorders>
-              <w:top w:val="single" w:sz="8" w:space="0" w:color="000000"/>
-              <w:left w:val="single" w:sz="8" w:space="0" w:color="000000"/>
-              <w:bottom w:val="single" w:sz="8" w:space="0" w:color="000000"/>
-              <w:right w:val="single" w:sz="8" w:space="0" w:color="000000"/>
-            </w:tcBorders>
-            <w:shd w:val="clear" w:color="auto" w:fill="F2F2F2"/>
-            <w:tcMar>
-              <w:top w:w="100" w:type="dxa"/>
-              <w:left w:w="100" w:type="dxa"/>
-              <w:bottom w:w="100" w:type="dxa"/>
-              <w:right w:w="100" w:type="dxa"/>
-            </w:tcMar>
-            <w:hideMark/>
-          </w:tcPr>
-          <w:p>
-            <w:pPr>
-              <w:keepNext/>
-              <w:spacing w:line="256" w:lineRule="auto"/>
-              <w:rPr>
-                <w:rFonts w:ascii="Arial" w:eastAsia="Arial" w:hAnsi="Arial" w:cs="Arial"/>
-                <w:b/>
-                <w:sz w:val="20"/>
-                <w:szCs w:val="20"/>
-              </w:rPr>
-            </w:pPr>
-            <w:r>
-              <w:rPr>
-                <w:rFonts w:ascii="Arial" w:eastAsia="Arial" w:hAnsi="Arial" w:cs="Arial"/>
-                <w:b/>
-                <w:sz w:val="20"/>
-                <w:szCs w:val="20"/>
-              </w:rPr>
-              <w:t>Nombre del requerimiento:</w:t>
-            </w:r>
-          </w:p>
-        </w:tc>
-        <w:tc>
-          <w:tcPr>
-            <w:tcW w:w="6630" w:type="dxa"/>
-            <w:tcBorders>
-              <w:top w:val="single" w:sz="8" w:space="0" w:color="000000"/>
-              <w:left w:val="single" w:sz="8" w:space="0" w:color="000000"/>
-              <w:bottom w:val="single" w:sz="8" w:space="0" w:color="000000"/>
-              <w:right w:val="single" w:sz="8" w:space="0" w:color="000000"/>
-            </w:tcBorders>
-            <w:tcMar>
-              <w:top w:w="100" w:type="dxa"/>
-              <w:left w:w="100" w:type="dxa"/>
-              <w:bottom w:w="100" w:type="dxa"/>
-              <w:right w:w="100" w:type="dxa"/>
-            </w:tcMar>
-            <w:hideMark/>
-          </w:tcPr>
-          <w:p>
-            <w:pPr>
-              <w:keepNext/>
-              <w:spacing w:line="256" w:lineRule="auto"/>
-              <w:rPr>
-                <w:rFonts w:ascii="Arial" w:eastAsia="Arial" w:hAnsi="Arial" w:cs="Arial"/>
-                <w:sz w:val="24"/>
-                <w:szCs w:val="24"/>
-              </w:rPr>
-            </w:pPr>
-            <w:r>
-              <w:rPr>
-                <w:rFonts w:ascii="Arial" w:eastAsia="Arial" w:hAnsi="Arial" w:cs="Arial"/>
-                <w:sz w:val="24"/>
-                <w:szCs w:val="24"/>
-              </w:rPr>
-              <w:t>Cálculo de fórmulas.</w:t>
-            </w:r>
-          </w:p>
-        </w:tc>
-      </w:tr>
-      <w:tr>
-        <w:trPr>
-          <w:trHeight w:val="1838"/>
-        </w:trPr>
-        <w:tc>
-          <w:tcPr>
-            <w:tcW w:w="1740" w:type="dxa"/>
-            <w:tcBorders>
-              <w:top w:val="single" w:sz="8" w:space="0" w:color="000000"/>
-              <w:left w:val="single" w:sz="8" w:space="0" w:color="000000"/>
-              <w:bottom w:val="single" w:sz="8" w:space="0" w:color="000000"/>
-              <w:right w:val="single" w:sz="8" w:space="0" w:color="000000"/>
-            </w:tcBorders>
-            <w:shd w:val="clear" w:color="auto" w:fill="F2F2F2"/>
-            <w:tcMar>
-              <w:top w:w="100" w:type="dxa"/>
-              <w:left w:w="100" w:type="dxa"/>
-              <w:bottom w:w="100" w:type="dxa"/>
-              <w:right w:w="100" w:type="dxa"/>
-            </w:tcMar>
-            <w:hideMark/>
-          </w:tcPr>
-          <w:p>
-            <w:pPr>
-              <w:keepNext/>
-              <w:spacing w:line="256" w:lineRule="auto"/>
-              <w:rPr>
-                <w:rFonts w:ascii="Arial" w:eastAsia="Arial" w:hAnsi="Arial" w:cs="Arial"/>
-                <w:b/>
-                <w:sz w:val="20"/>
-                <w:szCs w:val="20"/>
-              </w:rPr>
-            </w:pPr>
-            <w:r>
-              <w:rPr>
-                <w:rFonts w:ascii="Arial" w:eastAsia="Arial" w:hAnsi="Arial" w:cs="Arial"/>
-                <w:b/>
-                <w:sz w:val="20"/>
-                <w:szCs w:val="20"/>
-              </w:rPr>
-              <w:t>Descripción del requerimiento:</w:t>
-            </w:r>
-          </w:p>
-        </w:tc>
-        <w:tc>
-          <w:tcPr>
-            <w:tcW w:w="6630" w:type="dxa"/>
-            <w:tcBorders>
-              <w:top w:val="single" w:sz="8" w:space="0" w:color="000000"/>
-              <w:left w:val="single" w:sz="8" w:space="0" w:color="000000"/>
-              <w:bottom w:val="single" w:sz="8" w:space="0" w:color="000000"/>
-              <w:right w:val="single" w:sz="8" w:space="0" w:color="000000"/>
-            </w:tcBorders>
-            <w:tcMar>
-              <w:top w:w="100" w:type="dxa"/>
-              <w:left w:w="100" w:type="dxa"/>
-              <w:bottom w:w="100" w:type="dxa"/>
-              <w:right w:w="100" w:type="dxa"/>
-            </w:tcMar>
-          </w:tcPr>
-          <w:p>
-            <w:pPr>
-              <w:keepNext/>
-              <w:spacing w:line="256" w:lineRule="auto"/>
-              <w:jc w:val="both"/>
-              <w:rPr>
-                <w:rFonts w:ascii="Arial" w:eastAsia="Arial" w:hAnsi="Arial" w:cs="Arial"/>
-                <w:sz w:val="24"/>
-                <w:szCs w:val="24"/>
-              </w:rPr>
-            </w:pPr>
-            <w:r>
-              <w:rPr>
-                <w:rFonts w:ascii="Arial" w:eastAsia="Arial" w:hAnsi="Arial" w:cs="Arial"/>
-                <w:sz w:val="24"/>
-                <w:szCs w:val="24"/>
-              </w:rPr>
-              <w:t>Esta característica es esencial en el funcionamiento del programa ya que lo requiere el usuario stakeholder.</w:t>
-            </w:r>
-          </w:p>
-          <w:p>
-            <w:pPr>
-              <w:keepNext/>
-              <w:spacing w:line="256" w:lineRule="auto"/>
-              <w:jc w:val="both"/>
-              <w:rPr>
-                <w:rFonts w:ascii="Arial" w:eastAsia="Arial" w:hAnsi="Arial" w:cs="Arial"/>
-                <w:sz w:val="24"/>
-                <w:szCs w:val="24"/>
-              </w:rPr>
-            </w:pPr>
-            <w:r>
-              <w:rPr>
-                <w:rFonts w:ascii="Arial" w:eastAsia="Arial" w:hAnsi="Arial" w:cs="Arial"/>
-                <w:sz w:val="24"/>
-                <w:szCs w:val="24"/>
-              </w:rPr>
-              <w:t>Las formulas dependen del tipo de cosecha que se de o vaya a dar según lo que cultive el productor, específicamente si el productor cosecha trigo y cebada.</w:t>
-            </w:r>
-          </w:p>
-          <w:p>
-            <w:pPr>
-              <w:keepNext/>
-              <w:spacing w:line="256" w:lineRule="auto"/>
-              <w:rPr>
-                <w:rFonts w:ascii="Arial" w:eastAsia="Arial" w:hAnsi="Arial" w:cs="Arial"/>
-                <w:sz w:val="24"/>
-                <w:szCs w:val="24"/>
-              </w:rPr>
-            </w:pPr>
-          </w:p>
-          <w:p>
-            <w:pPr>
-              <w:keepNext/>
-              <w:spacing w:line="256" w:lineRule="auto"/>
-              <w:rPr>
-                <w:rFonts w:ascii="Arial" w:eastAsia="Arial" w:hAnsi="Arial" w:cs="Arial"/>
-                <w:sz w:val="24"/>
-                <w:szCs w:val="24"/>
-              </w:rPr>
-            </w:pPr>
-          </w:p>
-          <w:p>
-            <w:pPr>
-              <w:keepNext/>
-              <w:spacing w:line="256" w:lineRule="auto"/>
-              <w:rPr>
-                <w:rFonts w:ascii="Arial" w:eastAsia="Arial" w:hAnsi="Arial" w:cs="Arial"/>
-                <w:sz w:val="24"/>
-                <w:szCs w:val="24"/>
-              </w:rPr>
-            </w:pPr>
-          </w:p>
-        </w:tc>
-      </w:tr>
-      <w:tr>
-        <w:trPr>
-          <w:trHeight w:val="27"/>
-        </w:trPr>
-        <w:tc>
-          <w:tcPr>
-            <w:tcW w:w="1740" w:type="dxa"/>
-            <w:tcBorders>
-              <w:top w:val="single" w:sz="8" w:space="0" w:color="000000"/>
-              <w:left w:val="single" w:sz="8" w:space="0" w:color="000000"/>
-              <w:bottom w:val="single" w:sz="8" w:space="0" w:color="000000"/>
-              <w:right w:val="single" w:sz="8" w:space="0" w:color="000000"/>
-            </w:tcBorders>
-            <w:shd w:val="clear" w:color="auto" w:fill="F2F2F2"/>
-            <w:tcMar>
-              <w:top w:w="100" w:type="dxa"/>
-              <w:left w:w="100" w:type="dxa"/>
-              <w:bottom w:w="100" w:type="dxa"/>
-              <w:right w:w="100" w:type="dxa"/>
-            </w:tcMar>
-            <w:hideMark/>
-          </w:tcPr>
-          <w:p>
-            <w:pPr>
-              <w:spacing w:line="256" w:lineRule="auto"/>
-              <w:rPr>
-                <w:rFonts w:ascii="Arial" w:eastAsia="Arial" w:hAnsi="Arial" w:cs="Arial"/>
-                <w:b/>
-                <w:sz w:val="20"/>
-                <w:szCs w:val="20"/>
-              </w:rPr>
-            </w:pPr>
-            <w:r>
-              <w:rPr>
-                <w:rFonts w:ascii="Arial" w:eastAsia="Arial" w:hAnsi="Arial" w:cs="Arial"/>
-                <w:b/>
-                <w:sz w:val="20"/>
-                <w:szCs w:val="20"/>
-              </w:rPr>
-              <w:t>Prioridad:</w:t>
-            </w:r>
-          </w:p>
-        </w:tc>
-        <w:tc>
-          <w:tcPr>
-            <w:tcW w:w="6630" w:type="dxa"/>
-            <w:tcBorders>
-              <w:top w:val="single" w:sz="8" w:space="0" w:color="000000"/>
-              <w:left w:val="single" w:sz="8" w:space="0" w:color="000000"/>
-              <w:bottom w:val="single" w:sz="8" w:space="0" w:color="000000"/>
-              <w:right w:val="single" w:sz="8" w:space="0" w:color="000000"/>
-            </w:tcBorders>
-            <w:tcMar>
-              <w:top w:w="100" w:type="dxa"/>
-              <w:left w:w="100" w:type="dxa"/>
-              <w:bottom w:w="100" w:type="dxa"/>
-              <w:right w:w="100" w:type="dxa"/>
-            </w:tcMar>
-            <w:hideMark/>
-          </w:tcPr>
-          <w:p>
-            <w:pPr>
-              <w:spacing w:line="256" w:lineRule="auto"/>
-              <w:rPr>
-                <w:rFonts w:ascii="Arial" w:eastAsia="Arial" w:hAnsi="Arial" w:cs="Arial"/>
-                <w:sz w:val="24"/>
-                <w:szCs w:val="24"/>
-              </w:rPr>
-            </w:pPr>
-            <w:r>
-              <w:rPr>
-                <w:rFonts w:ascii="Arial" w:eastAsia="Arial" w:hAnsi="Arial" w:cs="Arial"/>
-                <w:sz w:val="24"/>
-                <w:szCs w:val="24"/>
-              </w:rPr>
-              <w:t>Obligatorio</w:t>
-            </w:r>
-          </w:p>
-        </w:tc>
-      </w:tr>
-    </w:tbl>
-    <w:p/>
-    <w:p/>
-    <w:tbl>
-      <w:tblPr>
-        <w:tblW w:w="8370" w:type="dxa"/>
-        <w:tblBorders>
-          <w:top w:val="single" w:sz="8" w:space="0" w:color="000000"/>
-          <w:left w:val="single" w:sz="8" w:space="0" w:color="000000"/>
-          <w:bottom w:val="single" w:sz="8" w:space="0" w:color="000000"/>
-          <w:right w:val="single" w:sz="8" w:space="0" w:color="000000"/>
-          <w:insideH w:val="single" w:sz="8" w:space="0" w:color="000000"/>
-          <w:insideV w:val="single" w:sz="8" w:space="0" w:color="000000"/>
-        </w:tblBorders>
-        <w:tblLayout w:type="fixed"/>
-        <w:tblLook w:val="0600" w:firstRow="0" w:lastRow="0" w:firstColumn="0" w:lastColumn="0" w:noHBand="1" w:noVBand="1"/>
-      </w:tblPr>
-      <w:tblGrid>
-        <w:gridCol w:w="1740"/>
-        <w:gridCol w:w="6630"/>
-      </w:tblGrid>
-      <w:tr>
-        <w:tc>
-          <w:tcPr>
-            <w:tcW w:w="1740" w:type="dxa"/>
-            <w:tcBorders>
-              <w:top w:val="single" w:sz="8" w:space="0" w:color="000000"/>
-              <w:left w:val="single" w:sz="8" w:space="0" w:color="000000"/>
-              <w:bottom w:val="single" w:sz="8" w:space="0" w:color="000000"/>
-              <w:right w:val="single" w:sz="8" w:space="0" w:color="000000"/>
-            </w:tcBorders>
-            <w:shd w:val="clear" w:color="auto" w:fill="F2F2F2"/>
-            <w:tcMar>
-              <w:top w:w="100" w:type="dxa"/>
-              <w:left w:w="100" w:type="dxa"/>
-              <w:bottom w:w="100" w:type="dxa"/>
-              <w:right w:w="100" w:type="dxa"/>
-            </w:tcMar>
-            <w:hideMark/>
-          </w:tcPr>
-          <w:p>
-            <w:pPr>
-              <w:keepNext/>
-              <w:spacing w:line="256" w:lineRule="auto"/>
-              <w:rPr>
-                <w:rFonts w:ascii="Arial" w:eastAsia="Arial" w:hAnsi="Arial" w:cs="Arial"/>
-                <w:b/>
-                <w:sz w:val="20"/>
-                <w:szCs w:val="20"/>
-              </w:rPr>
-            </w:pPr>
-            <w:r>
-              <w:rPr>
-                <w:rFonts w:ascii="Arial" w:eastAsia="Arial" w:hAnsi="Arial" w:cs="Arial"/>
-                <w:b/>
-                <w:sz w:val="20"/>
-                <w:szCs w:val="20"/>
-              </w:rPr>
-              <w:lastRenderedPageBreak/>
-              <w:t>Requerimiento:</w:t>
-            </w:r>
-          </w:p>
-        </w:tc>
-        <w:tc>
-          <w:tcPr>
-            <w:tcW w:w="6630" w:type="dxa"/>
-            <w:tcBorders>
-              <w:top w:val="single" w:sz="8" w:space="0" w:color="000000"/>
-              <w:left w:val="single" w:sz="8" w:space="0" w:color="000000"/>
-              <w:bottom w:val="single" w:sz="8" w:space="0" w:color="000000"/>
-              <w:right w:val="single" w:sz="8" w:space="0" w:color="000000"/>
-            </w:tcBorders>
-            <w:tcMar>
-              <w:top w:w="100" w:type="dxa"/>
-              <w:left w:w="100" w:type="dxa"/>
-              <w:bottom w:w="100" w:type="dxa"/>
-              <w:right w:w="100" w:type="dxa"/>
-            </w:tcMar>
-            <w:hideMark/>
-          </w:tcPr>
-          <w:p>
-            <w:pPr>
-              <w:keepNext/>
-              <w:spacing w:line="256" w:lineRule="auto"/>
-              <w:rPr>
-                <w:rFonts w:ascii="Arial" w:eastAsia="Arial" w:hAnsi="Arial" w:cs="Arial"/>
-                <w:sz w:val="24"/>
-                <w:szCs w:val="24"/>
-              </w:rPr>
-            </w:pPr>
-            <w:r>
-              <w:rPr>
-                <w:rFonts w:ascii="Arial" w:eastAsia="Arial" w:hAnsi="Arial" w:cs="Arial"/>
-                <w:sz w:val="24"/>
-                <w:szCs w:val="24"/>
-              </w:rPr>
-              <w:t>RF11</w:t>
-            </w:r>
-          </w:p>
-        </w:tc>
-      </w:tr>
-      <w:tr>
-        <w:tc>
-          <w:tcPr>
-            <w:tcW w:w="1740" w:type="dxa"/>
-            <w:tcBorders>
-              <w:top w:val="single" w:sz="8" w:space="0" w:color="000000"/>
-              <w:left w:val="single" w:sz="8" w:space="0" w:color="000000"/>
-              <w:bottom w:val="single" w:sz="8" w:space="0" w:color="000000"/>
-              <w:right w:val="single" w:sz="8" w:space="0" w:color="000000"/>
-            </w:tcBorders>
-            <w:shd w:val="clear" w:color="auto" w:fill="F2F2F2"/>
-            <w:tcMar>
-              <w:top w:w="100" w:type="dxa"/>
-              <w:left w:w="100" w:type="dxa"/>
-              <w:bottom w:w="100" w:type="dxa"/>
-              <w:right w:w="100" w:type="dxa"/>
-            </w:tcMar>
-            <w:hideMark/>
-          </w:tcPr>
-          <w:p>
-            <w:pPr>
-              <w:keepNext/>
-              <w:spacing w:line="256" w:lineRule="auto"/>
-              <w:rPr>
-                <w:rFonts w:ascii="Arial" w:eastAsia="Arial" w:hAnsi="Arial" w:cs="Arial"/>
-                <w:b/>
-                <w:sz w:val="20"/>
-                <w:szCs w:val="20"/>
-              </w:rPr>
-            </w:pPr>
-            <w:r>
-              <w:rPr>
-                <w:rFonts w:ascii="Arial" w:eastAsia="Arial" w:hAnsi="Arial" w:cs="Arial"/>
-                <w:b/>
-                <w:sz w:val="20"/>
-                <w:szCs w:val="20"/>
-              </w:rPr>
-              <w:t>Nombre del requerimiento:</w:t>
-            </w:r>
-          </w:p>
-        </w:tc>
-        <w:tc>
-          <w:tcPr>
-            <w:tcW w:w="6630" w:type="dxa"/>
-            <w:tcBorders>
-              <w:top w:val="single" w:sz="8" w:space="0" w:color="000000"/>
-              <w:left w:val="single" w:sz="8" w:space="0" w:color="000000"/>
-              <w:bottom w:val="single" w:sz="8" w:space="0" w:color="000000"/>
-              <w:right w:val="single" w:sz="8" w:space="0" w:color="000000"/>
-            </w:tcBorders>
-            <w:tcMar>
-              <w:top w:w="100" w:type="dxa"/>
-              <w:left w:w="100" w:type="dxa"/>
-              <w:bottom w:w="100" w:type="dxa"/>
-              <w:right w:w="100" w:type="dxa"/>
-            </w:tcMar>
-            <w:hideMark/>
-          </w:tcPr>
-          <w:p>
-            <w:pPr>
-              <w:keepNext/>
-              <w:spacing w:line="256" w:lineRule="auto"/>
-              <w:rPr>
-                <w:rFonts w:ascii="Arial" w:eastAsia="Arial" w:hAnsi="Arial" w:cs="Arial"/>
-                <w:sz w:val="24"/>
-                <w:szCs w:val="24"/>
-              </w:rPr>
-            </w:pPr>
-            <w:r>
-              <w:rPr>
-                <w:rFonts w:ascii="Arial" w:eastAsia="Arial" w:hAnsi="Arial" w:cs="Arial"/>
-                <w:sz w:val="24"/>
-                <w:szCs w:val="24"/>
-              </w:rPr>
-              <w:t>Calendario – siembra.</w:t>
-            </w:r>
-          </w:p>
-        </w:tc>
-      </w:tr>
-      <w:tr>
-        <w:trPr>
-          <w:trHeight w:val="1838"/>
-        </w:trPr>
-        <w:tc>
-          <w:tcPr>
-            <w:tcW w:w="1740" w:type="dxa"/>
-            <w:tcBorders>
-              <w:top w:val="single" w:sz="8" w:space="0" w:color="000000"/>
-              <w:left w:val="single" w:sz="8" w:space="0" w:color="000000"/>
-              <w:bottom w:val="single" w:sz="8" w:space="0" w:color="000000"/>
-              <w:right w:val="single" w:sz="8" w:space="0" w:color="000000"/>
-            </w:tcBorders>
-            <w:shd w:val="clear" w:color="auto" w:fill="F2F2F2"/>
-            <w:tcMar>
-              <w:top w:w="100" w:type="dxa"/>
-              <w:left w:w="100" w:type="dxa"/>
-              <w:bottom w:w="100" w:type="dxa"/>
-              <w:right w:w="100" w:type="dxa"/>
-            </w:tcMar>
-            <w:hideMark/>
-          </w:tcPr>
-          <w:p>
-            <w:pPr>
-              <w:keepNext/>
-              <w:spacing w:line="256" w:lineRule="auto"/>
-              <w:rPr>
-                <w:rFonts w:ascii="Arial" w:eastAsia="Arial" w:hAnsi="Arial" w:cs="Arial"/>
-                <w:b/>
-                <w:sz w:val="20"/>
-                <w:szCs w:val="20"/>
-              </w:rPr>
-            </w:pPr>
-            <w:r>
-              <w:rPr>
-                <w:rFonts w:ascii="Arial" w:eastAsia="Arial" w:hAnsi="Arial" w:cs="Arial"/>
-                <w:b/>
-                <w:sz w:val="20"/>
-                <w:szCs w:val="20"/>
-              </w:rPr>
-              <w:t>Descripción del requerimiento:</w:t>
-            </w:r>
-          </w:p>
-        </w:tc>
-        <w:tc>
-          <w:tcPr>
-            <w:tcW w:w="6630" w:type="dxa"/>
-            <w:tcBorders>
-              <w:top w:val="single" w:sz="8" w:space="0" w:color="000000"/>
-              <w:left w:val="single" w:sz="8" w:space="0" w:color="000000"/>
-              <w:bottom w:val="single" w:sz="8" w:space="0" w:color="000000"/>
-              <w:right w:val="single" w:sz="8" w:space="0" w:color="000000"/>
-            </w:tcBorders>
-            <w:tcMar>
-              <w:top w:w="100" w:type="dxa"/>
-              <w:left w:w="100" w:type="dxa"/>
-              <w:bottom w:w="100" w:type="dxa"/>
-              <w:right w:w="100" w:type="dxa"/>
-            </w:tcMar>
-            <w:hideMark/>
-          </w:tcPr>
-          <w:p>
-            <w:pPr>
-              <w:keepNext/>
-              <w:spacing w:line="256" w:lineRule="auto"/>
-              <w:jc w:val="both"/>
-              <w:rPr>
-                <w:rFonts w:ascii="Arial" w:eastAsia="Arial" w:hAnsi="Arial" w:cs="Arial"/>
-                <w:sz w:val="24"/>
-                <w:szCs w:val="24"/>
-              </w:rPr>
-            </w:pPr>
-            <w:r>
-              <w:rPr>
-                <w:rFonts w:ascii="Arial" w:eastAsia="Arial" w:hAnsi="Arial" w:cs="Arial"/>
-                <w:sz w:val="24"/>
-                <w:szCs w:val="24"/>
-              </w:rPr>
-              <w:t>El administrativo dispondrá de esta herramienta en el programa para gestionar el calendario las fechas de siembra para cada cultivo. Esta acción es dirigida principalmente a los productores para que tengan la conciencia de la temporada de plantación según la fecha y lo que se dedique este a cultivar.</w:t>
-            </w:r>
-          </w:p>
-        </w:tc>
-      </w:tr>
-      <w:tr>
-        <w:trPr>
-          <w:trHeight w:val="27"/>
-        </w:trPr>
-        <w:tc>
-          <w:tcPr>
-            <w:tcW w:w="1740" w:type="dxa"/>
-            <w:tcBorders>
-              <w:top w:val="single" w:sz="8" w:space="0" w:color="000000"/>
-              <w:left w:val="single" w:sz="8" w:space="0" w:color="000000"/>
-              <w:bottom w:val="single" w:sz="8" w:space="0" w:color="000000"/>
-              <w:right w:val="single" w:sz="8" w:space="0" w:color="000000"/>
-            </w:tcBorders>
-            <w:shd w:val="clear" w:color="auto" w:fill="F2F2F2"/>
-            <w:tcMar>
-              <w:top w:w="100" w:type="dxa"/>
-              <w:left w:w="100" w:type="dxa"/>
-              <w:bottom w:w="100" w:type="dxa"/>
-              <w:right w:w="100" w:type="dxa"/>
-            </w:tcMar>
-            <w:hideMark/>
-          </w:tcPr>
-          <w:p>
-            <w:pPr>
-              <w:spacing w:line="256" w:lineRule="auto"/>
-              <w:rPr>
-                <w:rFonts w:ascii="Arial" w:eastAsia="Arial" w:hAnsi="Arial" w:cs="Arial"/>
-                <w:b/>
-                <w:sz w:val="20"/>
-                <w:szCs w:val="20"/>
-              </w:rPr>
-            </w:pPr>
-            <w:r>
-              <w:rPr>
-                <w:rFonts w:ascii="Arial" w:eastAsia="Arial" w:hAnsi="Arial" w:cs="Arial"/>
-                <w:b/>
-                <w:sz w:val="20"/>
-                <w:szCs w:val="20"/>
-              </w:rPr>
-              <w:t>Prioridad:</w:t>
-            </w:r>
-          </w:p>
-        </w:tc>
-        <w:tc>
-          <w:tcPr>
-            <w:tcW w:w="6630" w:type="dxa"/>
-            <w:tcBorders>
-              <w:top w:val="single" w:sz="8" w:space="0" w:color="000000"/>
-              <w:left w:val="single" w:sz="8" w:space="0" w:color="000000"/>
-              <w:bottom w:val="single" w:sz="8" w:space="0" w:color="000000"/>
-              <w:right w:val="single" w:sz="8" w:space="0" w:color="000000"/>
-            </w:tcBorders>
-            <w:tcMar>
-              <w:top w:w="100" w:type="dxa"/>
-              <w:left w:w="100" w:type="dxa"/>
-              <w:bottom w:w="100" w:type="dxa"/>
-              <w:right w:w="100" w:type="dxa"/>
-            </w:tcMar>
-            <w:hideMark/>
-          </w:tcPr>
-          <w:p>
-            <w:pPr>
-              <w:spacing w:line="256" w:lineRule="auto"/>
-              <w:rPr>
-                <w:rFonts w:ascii="Arial" w:eastAsia="Arial" w:hAnsi="Arial" w:cs="Arial"/>
-                <w:sz w:val="24"/>
-                <w:szCs w:val="24"/>
-              </w:rPr>
-            </w:pPr>
-            <w:r>
-              <w:rPr>
-                <w:rFonts w:ascii="Arial" w:eastAsia="Arial" w:hAnsi="Arial" w:cs="Arial"/>
-                <w:sz w:val="24"/>
-                <w:szCs w:val="24"/>
-              </w:rPr>
-              <w:t>Obligatorio</w:t>
-            </w:r>
-          </w:p>
-        </w:tc>
-      </w:tr>
-    </w:tbl>
-    <w:p/>
-    <w:tbl>
-      <w:tblPr>
-        <w:tblW w:w="8370" w:type="dxa"/>
-        <w:tblBorders>
-          <w:top w:val="single" w:sz="8" w:space="0" w:color="000000"/>
-          <w:left w:val="single" w:sz="8" w:space="0" w:color="000000"/>
-          <w:bottom w:val="single" w:sz="8" w:space="0" w:color="000000"/>
-          <w:right w:val="single" w:sz="8" w:space="0" w:color="000000"/>
-          <w:insideH w:val="single" w:sz="8" w:space="0" w:color="000000"/>
-          <w:insideV w:val="single" w:sz="8" w:space="0" w:color="000000"/>
-        </w:tblBorders>
-        <w:tblLayout w:type="fixed"/>
-        <w:tblLook w:val="0600" w:firstRow="0" w:lastRow="0" w:firstColumn="0" w:lastColumn="0" w:noHBand="1" w:noVBand="1"/>
-      </w:tblPr>
-      <w:tblGrid>
-        <w:gridCol w:w="1740"/>
-        <w:gridCol w:w="6630"/>
-      </w:tblGrid>
-      <w:tr>
-        <w:tc>
-          <w:tcPr>
-            <w:tcW w:w="1740" w:type="dxa"/>
-            <w:tcBorders>
-              <w:top w:val="single" w:sz="8" w:space="0" w:color="000000"/>
-              <w:left w:val="single" w:sz="8" w:space="0" w:color="000000"/>
-              <w:bottom w:val="single" w:sz="8" w:space="0" w:color="000000"/>
-              <w:right w:val="single" w:sz="8" w:space="0" w:color="000000"/>
-            </w:tcBorders>
-            <w:shd w:val="clear" w:color="auto" w:fill="F2F2F2"/>
-            <w:tcMar>
-              <w:top w:w="100" w:type="dxa"/>
-              <w:left w:w="100" w:type="dxa"/>
-              <w:bottom w:w="100" w:type="dxa"/>
-              <w:right w:w="100" w:type="dxa"/>
-            </w:tcMar>
-            <w:hideMark/>
-          </w:tcPr>
-          <w:p>
-            <w:pPr>
-              <w:keepNext/>
-              <w:spacing w:line="256" w:lineRule="auto"/>
-              <w:rPr>
-                <w:rFonts w:ascii="Arial" w:eastAsia="Arial" w:hAnsi="Arial" w:cs="Arial"/>
-                <w:b/>
-                <w:sz w:val="20"/>
-                <w:szCs w:val="20"/>
-              </w:rPr>
-            </w:pPr>
-            <w:r>
-              <w:rPr>
-                <w:rFonts w:ascii="Arial" w:eastAsia="Arial" w:hAnsi="Arial" w:cs="Arial"/>
-                <w:b/>
-                <w:sz w:val="20"/>
-                <w:szCs w:val="20"/>
-              </w:rPr>
-              <w:t>Requerimiento:</w:t>
-            </w:r>
-          </w:p>
-        </w:tc>
-        <w:tc>
-          <w:tcPr>
-            <w:tcW w:w="6630" w:type="dxa"/>
-            <w:tcBorders>
-              <w:top w:val="single" w:sz="8" w:space="0" w:color="000000"/>
-              <w:left w:val="single" w:sz="8" w:space="0" w:color="000000"/>
-              <w:bottom w:val="single" w:sz="8" w:space="0" w:color="000000"/>
-              <w:right w:val="single" w:sz="8" w:space="0" w:color="000000"/>
-            </w:tcBorders>
-            <w:tcMar>
-              <w:top w:w="100" w:type="dxa"/>
-              <w:left w:w="100" w:type="dxa"/>
-              <w:bottom w:w="100" w:type="dxa"/>
-              <w:right w:w="100" w:type="dxa"/>
-            </w:tcMar>
-            <w:hideMark/>
-          </w:tcPr>
-          <w:p>
-            <w:pPr>
-              <w:keepNext/>
-              <w:spacing w:line="256" w:lineRule="auto"/>
-              <w:rPr>
-                <w:rFonts w:ascii="Arial" w:eastAsia="Arial" w:hAnsi="Arial" w:cs="Arial"/>
-                <w:sz w:val="24"/>
-                <w:szCs w:val="24"/>
-              </w:rPr>
-            </w:pPr>
-            <w:r>
-              <w:rPr>
-                <w:rFonts w:ascii="Arial" w:eastAsia="Arial" w:hAnsi="Arial" w:cs="Arial"/>
-                <w:sz w:val="24"/>
-                <w:szCs w:val="24"/>
-              </w:rPr>
-              <w:t>RF12</w:t>
-            </w:r>
-          </w:p>
-        </w:tc>
-      </w:tr>
-      <w:tr>
-        <w:tc>
-          <w:tcPr>
-            <w:tcW w:w="1740" w:type="dxa"/>
-            <w:tcBorders>
-              <w:top w:val="single" w:sz="8" w:space="0" w:color="000000"/>
-              <w:left w:val="single" w:sz="8" w:space="0" w:color="000000"/>
-              <w:bottom w:val="single" w:sz="8" w:space="0" w:color="000000"/>
-              <w:right w:val="single" w:sz="8" w:space="0" w:color="000000"/>
-            </w:tcBorders>
-            <w:shd w:val="clear" w:color="auto" w:fill="F2F2F2"/>
-            <w:tcMar>
-              <w:top w:w="100" w:type="dxa"/>
-              <w:left w:w="100" w:type="dxa"/>
-              <w:bottom w:w="100" w:type="dxa"/>
-              <w:right w:w="100" w:type="dxa"/>
-            </w:tcMar>
-            <w:hideMark/>
-          </w:tcPr>
-          <w:p>
-            <w:pPr>
-              <w:keepNext/>
-              <w:spacing w:line="256" w:lineRule="auto"/>
-              <w:rPr>
-                <w:rFonts w:ascii="Arial" w:eastAsia="Arial" w:hAnsi="Arial" w:cs="Arial"/>
-                <w:b/>
-                <w:sz w:val="20"/>
-                <w:szCs w:val="20"/>
-              </w:rPr>
-            </w:pPr>
-            <w:r>
-              <w:rPr>
-                <w:rFonts w:ascii="Arial" w:eastAsia="Arial" w:hAnsi="Arial" w:cs="Arial"/>
-                <w:b/>
-                <w:sz w:val="20"/>
-                <w:szCs w:val="20"/>
-              </w:rPr>
-              <w:t>Nombre del requerimiento:</w:t>
-            </w:r>
-          </w:p>
-        </w:tc>
-        <w:tc>
-          <w:tcPr>
-            <w:tcW w:w="6630" w:type="dxa"/>
-            <w:tcBorders>
-              <w:top w:val="single" w:sz="8" w:space="0" w:color="000000"/>
-              <w:left w:val="single" w:sz="8" w:space="0" w:color="000000"/>
-              <w:bottom w:val="single" w:sz="8" w:space="0" w:color="000000"/>
-              <w:right w:val="single" w:sz="8" w:space="0" w:color="000000"/>
-            </w:tcBorders>
-            <w:tcMar>
-              <w:top w:w="100" w:type="dxa"/>
-              <w:left w:w="100" w:type="dxa"/>
-              <w:bottom w:w="100" w:type="dxa"/>
-              <w:right w:w="100" w:type="dxa"/>
-            </w:tcMar>
-            <w:hideMark/>
-          </w:tcPr>
-          <w:p>
-            <w:pPr>
-              <w:keepNext/>
-              <w:spacing w:line="256" w:lineRule="auto"/>
-              <w:rPr>
-                <w:rFonts w:ascii="Arial" w:eastAsia="Arial" w:hAnsi="Arial" w:cs="Arial"/>
-                <w:sz w:val="24"/>
-                <w:szCs w:val="24"/>
-              </w:rPr>
-            </w:pPr>
-            <w:r>
-              <w:rPr>
-                <w:rFonts w:ascii="Arial" w:eastAsia="Arial" w:hAnsi="Arial" w:cs="Arial"/>
-                <w:sz w:val="24"/>
-                <w:szCs w:val="24"/>
-              </w:rPr>
-              <w:t>Calendario – rotación.</w:t>
-            </w:r>
-          </w:p>
-        </w:tc>
-      </w:tr>
-      <w:tr>
-        <w:trPr>
-          <w:trHeight w:val="1838"/>
-        </w:trPr>
-        <w:tc>
-          <w:tcPr>
-            <w:tcW w:w="1740" w:type="dxa"/>
-            <w:tcBorders>
-              <w:top w:val="single" w:sz="8" w:space="0" w:color="000000"/>
-              <w:left w:val="single" w:sz="8" w:space="0" w:color="000000"/>
-              <w:bottom w:val="single" w:sz="8" w:space="0" w:color="000000"/>
-              <w:right w:val="single" w:sz="8" w:space="0" w:color="000000"/>
-            </w:tcBorders>
-            <w:shd w:val="clear" w:color="auto" w:fill="F2F2F2"/>
-            <w:tcMar>
-              <w:top w:w="100" w:type="dxa"/>
-              <w:left w:w="100" w:type="dxa"/>
-              <w:bottom w:w="100" w:type="dxa"/>
-              <w:right w:w="100" w:type="dxa"/>
-            </w:tcMar>
-            <w:hideMark/>
-          </w:tcPr>
-          <w:p>
-            <w:pPr>
-              <w:keepNext/>
-              <w:spacing w:line="256" w:lineRule="auto"/>
-              <w:rPr>
-                <w:rFonts w:ascii="Arial" w:eastAsia="Arial" w:hAnsi="Arial" w:cs="Arial"/>
-                <w:b/>
-                <w:sz w:val="20"/>
-                <w:szCs w:val="20"/>
-              </w:rPr>
-            </w:pPr>
-            <w:r>
-              <w:rPr>
-                <w:rFonts w:ascii="Arial" w:eastAsia="Arial" w:hAnsi="Arial" w:cs="Arial"/>
-                <w:b/>
-                <w:sz w:val="20"/>
-                <w:szCs w:val="20"/>
-              </w:rPr>
-              <w:t>Descripción del requerimiento:</w:t>
-            </w:r>
-          </w:p>
-        </w:tc>
-        <w:tc>
-          <w:tcPr>
-            <w:tcW w:w="6630" w:type="dxa"/>
-            <w:tcBorders>
-              <w:top w:val="single" w:sz="8" w:space="0" w:color="000000"/>
-              <w:left w:val="single" w:sz="8" w:space="0" w:color="000000"/>
-              <w:bottom w:val="single" w:sz="8" w:space="0" w:color="000000"/>
-              <w:right w:val="single" w:sz="8" w:space="0" w:color="000000"/>
-            </w:tcBorders>
-            <w:tcMar>
-              <w:top w:w="100" w:type="dxa"/>
-              <w:left w:w="100" w:type="dxa"/>
-              <w:bottom w:w="100" w:type="dxa"/>
-              <w:right w:w="100" w:type="dxa"/>
-            </w:tcMar>
-            <w:hideMark/>
-          </w:tcPr>
-          <w:p>
-            <w:pPr>
-              <w:keepNext/>
-              <w:spacing w:line="256" w:lineRule="auto"/>
-              <w:jc w:val="both"/>
-              <w:rPr>
-                <w:rFonts w:ascii="Arial" w:eastAsia="Arial" w:hAnsi="Arial" w:cs="Arial"/>
-                <w:sz w:val="24"/>
-                <w:szCs w:val="24"/>
-              </w:rPr>
-            </w:pPr>
-            <w:r>
-              <w:rPr>
-                <w:rFonts w:ascii="Arial" w:eastAsia="Arial" w:hAnsi="Arial" w:cs="Arial"/>
-                <w:sz w:val="24"/>
-                <w:szCs w:val="24"/>
-              </w:rPr>
-              <w:t xml:space="preserve">El administrativo dispondrá de esta herramienta en el programa para gestionar las rotaciones de un sector mediante el aviso de las fechas de un calendario. Esta acción repercute en el productor observando el calendario de su aplicación. </w:t>
-            </w:r>
-          </w:p>
-        </w:tc>
-      </w:tr>
-      <w:tr>
-        <w:trPr>
-          <w:trHeight w:val="27"/>
-        </w:trPr>
-        <w:tc>
-          <w:tcPr>
-            <w:tcW w:w="1740" w:type="dxa"/>
-            <w:tcBorders>
-              <w:top w:val="single" w:sz="8" w:space="0" w:color="000000"/>
-              <w:left w:val="single" w:sz="8" w:space="0" w:color="000000"/>
-              <w:bottom w:val="single" w:sz="8" w:space="0" w:color="000000"/>
-              <w:right w:val="single" w:sz="8" w:space="0" w:color="000000"/>
-            </w:tcBorders>
-            <w:shd w:val="clear" w:color="auto" w:fill="F2F2F2"/>
-            <w:tcMar>
-              <w:top w:w="100" w:type="dxa"/>
-              <w:left w:w="100" w:type="dxa"/>
-              <w:bottom w:w="100" w:type="dxa"/>
-              <w:right w:w="100" w:type="dxa"/>
-            </w:tcMar>
-            <w:hideMark/>
-          </w:tcPr>
-          <w:p>
-            <w:pPr>
-              <w:spacing w:line="256" w:lineRule="auto"/>
-              <w:rPr>
-                <w:rFonts w:ascii="Arial" w:eastAsia="Arial" w:hAnsi="Arial" w:cs="Arial"/>
-                <w:b/>
-                <w:sz w:val="20"/>
-                <w:szCs w:val="20"/>
-              </w:rPr>
-            </w:pPr>
-            <w:r>
-              <w:rPr>
-                <w:rFonts w:ascii="Arial" w:eastAsia="Arial" w:hAnsi="Arial" w:cs="Arial"/>
-                <w:b/>
-                <w:sz w:val="20"/>
-                <w:szCs w:val="20"/>
-              </w:rPr>
-              <w:t>Prioridad:</w:t>
-            </w:r>
-          </w:p>
-        </w:tc>
-        <w:tc>
-          <w:tcPr>
-            <w:tcW w:w="6630" w:type="dxa"/>
-            <w:tcBorders>
-              <w:top w:val="single" w:sz="8" w:space="0" w:color="000000"/>
-              <w:left w:val="single" w:sz="8" w:space="0" w:color="000000"/>
-              <w:bottom w:val="single" w:sz="8" w:space="0" w:color="000000"/>
-              <w:right w:val="single" w:sz="8" w:space="0" w:color="000000"/>
-            </w:tcBorders>
-            <w:tcMar>
-              <w:top w:w="100" w:type="dxa"/>
-              <w:left w:w="100" w:type="dxa"/>
-              <w:bottom w:w="100" w:type="dxa"/>
-              <w:right w:w="100" w:type="dxa"/>
-            </w:tcMar>
-            <w:hideMark/>
-          </w:tcPr>
-          <w:p>
-            <w:pPr>
-              <w:spacing w:line="256" w:lineRule="auto"/>
-              <w:rPr>
-                <w:rFonts w:ascii="Arial" w:eastAsia="Arial" w:hAnsi="Arial" w:cs="Arial"/>
-                <w:sz w:val="24"/>
-                <w:szCs w:val="24"/>
-              </w:rPr>
-            </w:pPr>
-            <w:r>
-              <w:rPr>
-                <w:rFonts w:ascii="Arial" w:eastAsia="Arial" w:hAnsi="Arial" w:cs="Arial"/>
-                <w:sz w:val="24"/>
-                <w:szCs w:val="24"/>
-              </w:rPr>
-              <w:t>Obligatorio</w:t>
-            </w:r>
-          </w:p>
-        </w:tc>
-      </w:tr>
-    </w:tbl>
-    <w:p>
-      <w:pPr>
-        <w:spacing w:after="0"/>
-      </w:pPr>
-    </w:p>
-    <w:p>
-      <w:pPr>
-        <w:spacing w:after="0"/>
-        <w:ind w:right="209"/>
-        <w:jc w:val="right"/>
-        <w:rPr>
-          <w:rFonts w:ascii="Times New Roman" w:eastAsia="Times New Roman" w:hAnsi="Times New Roman" w:cs="Times New Roman"/>
-          <w:sz w:val="38"/>
-          <w:szCs w:val="38"/>
-        </w:rPr>
-      </w:pPr>
-    </w:p>
-    <w:p>
-      <w:pPr>
-        <w:spacing w:after="0"/>
-        <w:ind w:right="209"/>
-        <w:jc w:val="right"/>
-      </w:pPr>
-      <w:r>
-        <w:rPr>
-          <w:rFonts w:ascii="Times New Roman" w:eastAsia="Times New Roman" w:hAnsi="Times New Roman" w:cs="Times New Roman"/>
-          <w:sz w:val="38"/>
-          <w:szCs w:val="38"/>
-        </w:rPr>
-        <w:t xml:space="preserve"> </w:t>
-      </w:r>
-    </w:p>
-    <w:p>
-      <w:pPr>
-        <w:spacing w:after="0"/>
-      </w:pPr>
-      <w:r>
-        <w:rPr>
-          <w:rFonts w:ascii="Times New Roman" w:eastAsia="Times New Roman" w:hAnsi="Times New Roman" w:cs="Times New Roman"/>
-          <w:sz w:val="38"/>
-          <w:szCs w:val="38"/>
-        </w:rPr>
-        <w:t xml:space="preserve"> </w:t>
-      </w:r>
-    </w:p>
-    <w:p>
-      <w:pPr>
-        <w:spacing w:after="0"/>
-      </w:pPr>
-      <w:r>
-        <w:rPr>
-          <w:rFonts w:ascii="Times New Roman" w:eastAsia="Times New Roman" w:hAnsi="Times New Roman" w:cs="Times New Roman"/>
-          <w:sz w:val="38"/>
-          <w:szCs w:val="38"/>
-        </w:rPr>
-        <w:t xml:space="preserve"> </w:t>
-      </w:r>
-    </w:p>
-    <w:p>
-      <w:pPr>
-        <w:spacing w:after="0"/>
-        <w:ind w:right="358"/>
-        <w:jc w:val="right"/>
-      </w:pPr>
-    </w:p>
-    <w:p>
-      <w:pPr>
-        <w:spacing w:after="0"/>
-      </w:pPr>
-      <w:r>
-        <w:rPr>
-          <w:rFonts w:ascii="Times New Roman" w:eastAsia="Times New Roman" w:hAnsi="Times New Roman" w:cs="Times New Roman"/>
-          <w:sz w:val="38"/>
-          <w:szCs w:val="38"/>
-        </w:rPr>
-        <w:t xml:space="preserve"> </w:t>
-      </w:r>
     </w:p>
     <w:p>
       <w:pPr>
@@ -6747,7 +4716,25 @@
                 <w:sz w:val="24"/>
                 <w:szCs w:val="24"/>
               </w:rPr>
-              <w:t>Se busca que la interfaz este relacionada con el rubro de la cooperativa.</w:t>
+              <w:t xml:space="preserve">Se busca que la interfaz </w:t>
+            </w:r>
+            <w:proofErr w:type="spellStart"/>
+            <w:r>
+              <w:rPr>
+                <w:rFonts w:ascii="Arial" w:eastAsia="Arial" w:hAnsi="Arial" w:cs="Arial"/>
+                <w:sz w:val="24"/>
+                <w:szCs w:val="24"/>
+              </w:rPr>
+              <w:t>este</w:t>
+            </w:r>
+            <w:proofErr w:type="spellEnd"/>
+            <w:r>
+              <w:rPr>
+                <w:rFonts w:ascii="Arial" w:eastAsia="Arial" w:hAnsi="Arial" w:cs="Arial"/>
+                <w:sz w:val="24"/>
+                <w:szCs w:val="24"/>
+              </w:rPr>
+              <w:t xml:space="preserve"> relacionada con el rubro de la cooperativa.</w:t>
             </w:r>
           </w:p>
         </w:tc>
@@ -7863,13 +5850,23 @@
                 <w:szCs w:val="24"/>
               </w:rPr>
             </w:pPr>
-            <w:r>
-              <w:rPr>
-                <w:rFonts w:ascii="Arial" w:eastAsia="Arial" w:hAnsi="Arial" w:cs="Arial"/>
-                <w:sz w:val="24"/>
-                <w:szCs w:val="24"/>
-              </w:rPr>
-              <w:t>Feel (</w:t>
+            <w:proofErr w:type="spellStart"/>
+            <w:r>
+              <w:rPr>
+                <w:rFonts w:ascii="Arial" w:eastAsia="Arial" w:hAnsi="Arial" w:cs="Arial"/>
+                <w:sz w:val="24"/>
+                <w:szCs w:val="24"/>
+              </w:rPr>
+              <w:t>Feel</w:t>
+            </w:r>
+            <w:proofErr w:type="spellEnd"/>
+            <w:r>
+              <w:rPr>
+                <w:rFonts w:ascii="Arial" w:eastAsia="Arial" w:hAnsi="Arial" w:cs="Arial"/>
+                <w:sz w:val="24"/>
+                <w:szCs w:val="24"/>
+              </w:rPr>
+              <w:t xml:space="preserve"> (</w:t>
             </w:r>
             <w:r>
               <w:rPr>
@@ -9466,7 +7463,25 @@
                 <w:sz w:val="24"/>
                 <w:szCs w:val="24"/>
               </w:rPr>
-              <w:t>Se requiere visual C# y mariadb para el funcionamiento correcto del programa.</w:t>
+              <w:t xml:space="preserve">Se requiere visual C# y </w:t>
+            </w:r>
+            <w:proofErr w:type="spellStart"/>
+            <w:r>
+              <w:rPr>
+                <w:rFonts w:ascii="Arial" w:eastAsia="Arial" w:hAnsi="Arial" w:cs="Arial"/>
+                <w:sz w:val="24"/>
+                <w:szCs w:val="24"/>
+              </w:rPr>
+              <w:t>mariadb</w:t>
+            </w:r>
+            <w:proofErr w:type="spellEnd"/>
+            <w:r>
+              <w:rPr>
+                <w:rFonts w:ascii="Arial" w:eastAsia="Arial" w:hAnsi="Arial" w:cs="Arial"/>
+                <w:sz w:val="24"/>
+                <w:szCs w:val="24"/>
+              </w:rPr>
+              <w:t xml:space="preserve"> para el funcionamiento correcto del programa.</w:t>
             </w:r>
           </w:p>
         </w:tc>
@@ -9916,7 +7931,49 @@
         <w:rPr>
           <w:rFonts w:ascii="Times New Roman" w:hAnsi="Times New Roman" w:cs="Times New Roman"/>
         </w:rPr>
-        <w:t xml:space="preserve"> Visual C#.NET, MariaDB ver. 5.5.68, Workbench 6.3.4, Centos Linux 7 </w:t>
+        <w:t xml:space="preserve"> Visual C#.NET, </w:t>
+      </w:r>
+      <w:proofErr w:type="spellStart"/>
+      <w:r>
+        <w:rPr>
+          <w:rFonts w:ascii="Times New Roman" w:hAnsi="Times New Roman" w:cs="Times New Roman"/>
+        </w:rPr>
+        <w:t>MariaDB</w:t>
+      </w:r>
+      <w:proofErr w:type="spellEnd"/>
+      <w:r>
+        <w:rPr>
+          <w:rFonts w:ascii="Times New Roman" w:hAnsi="Times New Roman" w:cs="Times New Roman"/>
+        </w:rPr>
+        <w:t xml:space="preserve"> ver. 5.5.68, </w:t>
+      </w:r>
+      <w:proofErr w:type="spellStart"/>
+      <w:r>
+        <w:rPr>
+          <w:rFonts w:ascii="Times New Roman" w:hAnsi="Times New Roman" w:cs="Times New Roman"/>
+        </w:rPr>
+        <w:t>Workbench</w:t>
+      </w:r>
+      <w:proofErr w:type="spellEnd"/>
+      <w:r>
+        <w:rPr>
+          <w:rFonts w:ascii="Times New Roman" w:hAnsi="Times New Roman" w:cs="Times New Roman"/>
+        </w:rPr>
+        <w:t xml:space="preserve"> 6.3.4, </w:t>
+      </w:r>
+      <w:proofErr w:type="spellStart"/>
+      <w:r>
+        <w:rPr>
+          <w:rFonts w:ascii="Times New Roman" w:hAnsi="Times New Roman" w:cs="Times New Roman"/>
+        </w:rPr>
+        <w:t>Centos</w:t>
+      </w:r>
+      <w:proofErr w:type="spellEnd"/>
+      <w:r>
+        <w:rPr>
+          <w:rFonts w:ascii="Times New Roman" w:hAnsi="Times New Roman" w:cs="Times New Roman"/>
+        </w:rPr>
+        <w:t xml:space="preserve"> Linux 7 </w:t>
       </w:r>
     </w:p>
     <w:p>
@@ -10157,12 +8214,21 @@
             <w:pPr>
               <w:jc w:val="both"/>
             </w:pPr>
+            <w:proofErr w:type="spellStart"/>
             <w:r>
               <w:rPr>
                 <w:b/>
                 <w:bCs/>
               </w:rPr>
-              <w:t xml:space="preserve">Nombre: </w:t>
+              <w:t>Nombre</w:t>
+            </w:r>
+            <w:proofErr w:type="spellEnd"/>
+            <w:r>
+              <w:rPr>
+                <w:b/>
+                <w:bCs/>
+              </w:rPr>
+              <w:t xml:space="preserve">: </w:t>
             </w:r>
             <w:r>
               <w:t xml:space="preserve"> </w:t>
@@ -10184,9 +8250,19 @@
             <w:pPr>
               <w:jc w:val="both"/>
             </w:pPr>
-            <w:r>
-              <w:t>Inicio de Sesión</w:t>
-            </w:r>
+            <w:proofErr w:type="spellStart"/>
+            <w:r>
+              <w:t>Inicio</w:t>
+            </w:r>
+            <w:proofErr w:type="spellEnd"/>
+            <w:r>
+              <w:t xml:space="preserve"> de </w:t>
+            </w:r>
+            <w:proofErr w:type="spellStart"/>
+            <w:r>
+              <w:t>Sesión</w:t>
+            </w:r>
+            <w:proofErr w:type="spellEnd"/>
           </w:p>
         </w:tc>
       </w:tr>
@@ -10237,6 +8313,7 @@
                 <w:rFonts w:ascii="Calibri" w:eastAsia="Calibri" w:hAnsi="Calibri" w:cs="Calibri"/>
               </w:rPr>
             </w:pPr>
+            <w:proofErr w:type="spellStart"/>
             <w:r>
               <w:rPr>
                 <w:rFonts w:ascii="Calibri" w:eastAsia="Calibri" w:hAnsi="Calibri" w:cs="Calibri"/>
@@ -10244,6 +8321,7 @@
               </w:rPr>
               <w:t>Usuario</w:t>
             </w:r>
+            <w:proofErr w:type="spellEnd"/>
           </w:p>
         </w:tc>
       </w:tr>
@@ -10362,12 +8440,21 @@
                 <w:lang w:val="es-419"/>
               </w:rPr>
             </w:pPr>
+            <w:proofErr w:type="spellStart"/>
             <w:r>
               <w:rPr>
                 <w:b/>
                 <w:bCs/>
               </w:rPr>
-              <w:t>Flujo normal:</w:t>
+              <w:t>Flujo</w:t>
+            </w:r>
+            <w:proofErr w:type="spellEnd"/>
+            <w:r>
+              <w:rPr>
+                <w:b/>
+                <w:bCs/>
+              </w:rPr>
+              <w:t xml:space="preserve"> normal:</w:t>
             </w:r>
           </w:p>
           <w:p>
@@ -10395,7 +8482,21 @@
               <w:rPr>
                 <w:lang w:val="es-US"/>
               </w:rPr>
-              <w:t>El actor ingresa sus datos en el login (usuario y contraseña)</w:t>
+              <w:t xml:space="preserve">El actor ingresa sus datos en el </w:t>
+            </w:r>
+            <w:proofErr w:type="spellStart"/>
+            <w:r>
+              <w:rPr>
+                <w:lang w:val="es-US"/>
+              </w:rPr>
+              <w:t>login</w:t>
+            </w:r>
+            <w:proofErr w:type="spellEnd"/>
+            <w:r>
+              <w:rPr>
+                <w:lang w:val="es-US"/>
+              </w:rPr>
+              <w:t xml:space="preserve"> (usuario y contraseña)</w:t>
             </w:r>
           </w:p>
           <w:p>
@@ -10616,12 +8717,21 @@
                 <w:lang w:val="es-419"/>
               </w:rPr>
             </w:pPr>
+            <w:proofErr w:type="spellStart"/>
             <w:r>
               <w:rPr>
                 <w:b/>
                 <w:bCs/>
               </w:rPr>
-              <w:t xml:space="preserve">Nombre: </w:t>
+              <w:t>Nombre</w:t>
+            </w:r>
+            <w:proofErr w:type="spellEnd"/>
+            <w:r>
+              <w:rPr>
+                <w:b/>
+                <w:bCs/>
+              </w:rPr>
+              <w:t xml:space="preserve">: </w:t>
             </w:r>
             <w:r>
               <w:t xml:space="preserve"> </w:t>
@@ -10643,9 +8753,27 @@
             <w:pPr>
               <w:jc w:val="both"/>
             </w:pPr>
-            <w:r>
-              <w:t>Modificación De Datos Personales</w:t>
-            </w:r>
+            <w:proofErr w:type="spellStart"/>
+            <w:r>
+              <w:t>Modificación</w:t>
+            </w:r>
+            <w:proofErr w:type="spellEnd"/>
+            <w:r>
+              <w:t xml:space="preserve"> De </w:t>
+            </w:r>
+            <w:proofErr w:type="spellStart"/>
+            <w:r>
+              <w:t>Datos</w:t>
+            </w:r>
+            <w:proofErr w:type="spellEnd"/>
+            <w:r>
+              <w:t xml:space="preserve"> </w:t>
+            </w:r>
+            <w:proofErr w:type="spellStart"/>
+            <w:r>
+              <w:t>Personales</w:t>
+            </w:r>
+            <w:proofErr w:type="spellEnd"/>
           </w:p>
         </w:tc>
       </w:tr>
@@ -10696,6 +8824,7 @@
                 <w:rFonts w:ascii="Calibri" w:eastAsia="Calibri" w:hAnsi="Calibri" w:cs="Calibri"/>
               </w:rPr>
             </w:pPr>
+            <w:proofErr w:type="spellStart"/>
             <w:r>
               <w:rPr>
                 <w:rFonts w:ascii="Calibri" w:eastAsia="Calibri" w:hAnsi="Calibri" w:cs="Calibri"/>
@@ -10703,6 +8832,7 @@
               </w:rPr>
               <w:t>Usuario</w:t>
             </w:r>
+            <w:proofErr w:type="spellEnd"/>
           </w:p>
         </w:tc>
       </w:tr>
@@ -10759,8 +8889,13 @@
               </w:rPr>
             </w:pPr>
             <w:r>
-              <w:t>-Teléfono</w:t>
-            </w:r>
+              <w:t>-</w:t>
+            </w:r>
+            <w:proofErr w:type="spellStart"/>
+            <w:r>
+              <w:t>Teléfono</w:t>
+            </w:r>
+            <w:proofErr w:type="spellEnd"/>
           </w:p>
           <w:p>
             <w:pPr>
@@ -10781,7 +8916,15 @@
               </w:rPr>
             </w:pPr>
             <w:r>
-              <w:t xml:space="preserve">-Dirección </w:t>
+              <w:t>-</w:t>
+            </w:r>
+            <w:proofErr w:type="spellStart"/>
+            <w:r>
+              <w:t>Dirección</w:t>
+            </w:r>
+            <w:proofErr w:type="spellEnd"/>
+            <w:r>
+              <w:t xml:space="preserve"> </w:t>
             </w:r>
           </w:p>
           <w:p>
@@ -10792,8 +8935,13 @@
               </w:rPr>
             </w:pPr>
             <w:r>
-              <w:t>-Contraseña</w:t>
-            </w:r>
+              <w:t>-</w:t>
+            </w:r>
+            <w:proofErr w:type="spellStart"/>
+            <w:r>
+              <w:t>Contraseña</w:t>
+            </w:r>
+            <w:proofErr w:type="spellEnd"/>
           </w:p>
         </w:tc>
       </w:tr>
@@ -10867,12 +9015,21 @@
                 <w:lang w:val="es-419"/>
               </w:rPr>
             </w:pPr>
+            <w:proofErr w:type="spellStart"/>
             <w:r>
               <w:rPr>
                 <w:b/>
                 <w:bCs/>
               </w:rPr>
-              <w:t>Flujo normal:</w:t>
+              <w:t>Flujo</w:t>
+            </w:r>
+            <w:proofErr w:type="spellEnd"/>
+            <w:r>
+              <w:rPr>
+                <w:b/>
+                <w:bCs/>
+              </w:rPr>
+              <w:t xml:space="preserve"> normal:</w:t>
             </w:r>
           </w:p>
           <w:p>
@@ -11121,12 +9278,21 @@
                 <w:lang w:val="es-419"/>
               </w:rPr>
             </w:pPr>
+            <w:proofErr w:type="spellStart"/>
             <w:r>
               <w:rPr>
                 <w:b/>
                 <w:bCs/>
               </w:rPr>
-              <w:t xml:space="preserve">Nombre: </w:t>
+              <w:t>Nombre</w:t>
+            </w:r>
+            <w:proofErr w:type="spellEnd"/>
+            <w:r>
+              <w:rPr>
+                <w:b/>
+                <w:bCs/>
+              </w:rPr>
+              <w:t xml:space="preserve">: </w:t>
             </w:r>
             <w:r>
               <w:t xml:space="preserve"> </w:t>
@@ -11149,8 +9315,13 @@
               <w:jc w:val="both"/>
             </w:pPr>
             <w:r>
-              <w:t>Agenda Fecha</w:t>
-            </w:r>
+              <w:t xml:space="preserve">Agenda </w:t>
+            </w:r>
+            <w:proofErr w:type="spellStart"/>
+            <w:r>
+              <w:t>Fecha</w:t>
+            </w:r>
+            <w:proofErr w:type="spellEnd"/>
           </w:p>
         </w:tc>
       </w:tr>
@@ -11201,6 +9372,7 @@
                 <w:rFonts w:ascii="Calibri" w:eastAsia="Calibri" w:hAnsi="Calibri" w:cs="Calibri"/>
               </w:rPr>
             </w:pPr>
+            <w:proofErr w:type="spellStart"/>
             <w:r>
               <w:rPr>
                 <w:rFonts w:ascii="Calibri" w:eastAsia="Calibri" w:hAnsi="Calibri" w:cs="Calibri"/>
@@ -11208,6 +9380,7 @@
               </w:rPr>
               <w:t>Administrativo</w:t>
             </w:r>
+            <w:proofErr w:type="spellEnd"/>
           </w:p>
         </w:tc>
       </w:tr>
@@ -11302,7 +9475,21 @@
               <w:rPr>
                 <w:lang w:val="es-US"/>
               </w:rPr>
-              <w:t>El Usuario Administrativo tiene que estar logueado y registrado en la base de datos previamente. Solo este tiene acceso a esta función.</w:t>
+              <w:t xml:space="preserve">El Usuario Administrativo tiene que estar </w:t>
+            </w:r>
+            <w:proofErr w:type="spellStart"/>
+            <w:r>
+              <w:rPr>
+                <w:lang w:val="es-US"/>
+              </w:rPr>
+              <w:t>logueado</w:t>
+            </w:r>
+            <w:proofErr w:type="spellEnd"/>
+            <w:r>
+              <w:rPr>
+                <w:lang w:val="es-US"/>
+              </w:rPr>
+              <w:t xml:space="preserve"> y registrado en la base de datos previamente. Solo este tiene acceso a esta función.</w:t>
             </w:r>
           </w:p>
           <w:p>
@@ -11365,12 +9552,21 @@
                 <w:lang w:val="es-419"/>
               </w:rPr>
             </w:pPr>
+            <w:proofErr w:type="spellStart"/>
             <w:r>
               <w:rPr>
                 <w:b/>
                 <w:bCs/>
               </w:rPr>
-              <w:t>Flujo normal:</w:t>
+              <w:t>Flujo</w:t>
+            </w:r>
+            <w:proofErr w:type="spellEnd"/>
+            <w:r>
+              <w:rPr>
+                <w:b/>
+                <w:bCs/>
+              </w:rPr>
+              <w:t xml:space="preserve"> normal:</w:t>
             </w:r>
           </w:p>
           <w:p>

</xml_diff>